<commit_message>
Avances en el metodo de la ingenieria
</commit_message>
<xml_diff>
--- a/Lab1/Documentacion/Método de la ingeniería.docx
+++ b/Lab1/Documentacion/Método de la ingeniería.docx
@@ -11,167 +11,1642 @@
       </w:r>
     </w:p>
     <w:p>
-      <w:r>
+      <w:pPr>
+        <w:rPr>
+          <w:color w:val="A6A6A6" w:themeColor="background1" w:themeShade="A6"/>
+        </w:rPr>
+      </w:pPr>
+      <w:r>
+        <w:rPr>
+          <w:color w:val="A6A6A6" w:themeColor="background1" w:themeShade="A6"/>
+        </w:rPr>
         <w:t>1.Identificar el problema.</w:t>
       </w:r>
     </w:p>
     <w:p>
-      <w:r>
-        <w:t>2. ¿Aquí ponemos todo lo que encontramos? o ¿es un paso implícito? Cómo la definición de polinomio, la definición de una raíz, métodos comunes para encontrarlas, algoritmos conocidos para realizar esta actividad.</w:t>
-      </w:r>
-    </w:p>
-    <w:p>
-      <w:r>
+      <w:pPr>
+        <w:rPr>
+          <w:color w:val="000000" w:themeColor="text1"/>
+        </w:rPr>
+      </w:pPr>
+      <w:r>
+        <w:rPr>
+          <w:color w:val="A6A6A6" w:themeColor="background1" w:themeShade="A6"/>
+        </w:rPr>
+        <w:t>2.</w:t>
+      </w:r>
+      <w:r>
+        <w:rPr>
+          <w:color w:val="A6A6A6" w:themeColor="background1" w:themeShade="A6"/>
+        </w:rPr>
+        <w:t xml:space="preserve"> </w:t>
+      </w:r>
+      <w:r>
+        <w:rPr>
+          <w:color w:val="000000" w:themeColor="text1"/>
+        </w:rPr>
+        <w:t>un polinomio del latín polynomium, y este del griego, πολυς polys ‘muchos</w:t>
+      </w:r>
+      <w:r>
+        <w:rPr>
+          <w:color w:val="000000" w:themeColor="text1"/>
+        </w:rPr>
+        <w:t>’</w:t>
+      </w:r>
+      <w:r>
+        <w:rPr>
+          <w:color w:val="000000" w:themeColor="text1"/>
+        </w:rPr>
+        <w:t>,</w:t>
+      </w:r>
+      <w:r>
+        <w:rPr>
+          <w:color w:val="000000" w:themeColor="text1"/>
+        </w:rPr>
+        <w:t xml:space="preserve"> ​</w:t>
+      </w:r>
+      <w:r>
+        <w:rPr>
+          <w:color w:val="000000" w:themeColor="text1"/>
+        </w:rPr>
+        <w:t xml:space="preserve"> es una expresión algebraica constituida por una suma finita de productos entre variables (valores no determinados o desconocidos) y constantes (números fijos llamados coeficientes), o bien una sola variable. Las variables pueden tener exponentes de valores definidos naturales incluido el cero y cuyo valor máximo se conocerá como grado del polinomio. </w:t>
+      </w:r>
+    </w:p>
+    <w:p>
+      <w:pPr>
+        <w:rPr>
+          <w:color w:val="000000" w:themeColor="text1"/>
+        </w:rPr>
+      </w:pPr>
+      <w:r>
+        <w:rPr>
+          <w:color w:val="000000" w:themeColor="text1"/>
+        </w:rPr>
+        <w:t>L</w:t>
+      </w:r>
+      <w:r>
+        <w:rPr>
+          <w:color w:val="000000" w:themeColor="text1"/>
+        </w:rPr>
+        <w:t>as raíces de un polinomio son números tales que hacen que un polinomio valga cero</w:t>
+      </w:r>
+      <w:r>
+        <w:rPr>
+          <w:color w:val="000000" w:themeColor="text1"/>
+        </w:rPr>
+        <w:t>.</w:t>
+      </w:r>
+    </w:p>
+    <w:p>
+      <w:pPr>
+        <w:rPr>
+          <w:color w:val="000000" w:themeColor="text1"/>
+        </w:rPr>
+      </w:pPr>
+      <w:r>
+        <w:rPr>
+          <w:color w:val="000000" w:themeColor="text1"/>
+        </w:rPr>
+        <w:t>Existen algunos casos de polinomios donde se presentan raíces que son evidentes, es decir, que podemos averiguar simplemente mediante la observación y evitando hacer cálculos demasiado trabajosos.</w:t>
+      </w:r>
+    </w:p>
+    <w:p>
+      <w:pPr>
+        <w:rPr>
+          <w:color w:val="000000" w:themeColor="text1"/>
+        </w:rPr>
+      </w:pPr>
+      <w:r>
+        <w:rPr>
+          <w:b/>
+          <w:color w:val="000000" w:themeColor="text1"/>
+        </w:rPr>
+        <w:t>L</w:t>
+      </w:r>
+      <w:r>
+        <w:rPr>
+          <w:b/>
+          <w:color w:val="000000" w:themeColor="text1"/>
+        </w:rPr>
+        <w:t>a fórmula de Bhaskara</w:t>
+      </w:r>
+      <w:r>
+        <w:rPr>
+          <w:color w:val="000000" w:themeColor="text1"/>
+        </w:rPr>
+        <w:t>, que te permitirá averiguar fácilmente cuales son las raíces.</w:t>
+      </w:r>
+    </w:p>
+    <w:p>
+      <w:pPr>
+        <w:rPr>
+          <w:color w:val="000000" w:themeColor="text1"/>
+        </w:rPr>
+      </w:pPr>
+      <w:r>
+        <w:rPr>
+          <w:noProof/>
+        </w:rPr>
+        <w:drawing>
+          <wp:anchor distT="0" distB="0" distL="114300" distR="114300" simplePos="0" relativeHeight="251658240" behindDoc="0" locked="0" layoutInCell="1" allowOverlap="1">
+            <wp:simplePos x="0" y="0"/>
+            <wp:positionH relativeFrom="column">
+              <wp:posOffset>1507490</wp:posOffset>
+            </wp:positionH>
+            <wp:positionV relativeFrom="paragraph">
+              <wp:posOffset>51435</wp:posOffset>
+            </wp:positionV>
+            <wp:extent cx="2639060" cy="1057275"/>
+            <wp:effectExtent l="0" t="0" r="8890" b="9525"/>
+            <wp:wrapTopAndBottom/>
+            <wp:docPr id="1" name="Imagen 1" descr="FÃ³rmula de Bhaskara"/>
+            <wp:cNvGraphicFramePr>
+              <a:graphicFrameLocks xmlns:a="http://schemas.openxmlformats.org/drawingml/2006/main" noChangeAspect="1"/>
+            </wp:cNvGraphicFramePr>
+            <a:graphic xmlns:a="http://schemas.openxmlformats.org/drawingml/2006/main">
+              <a:graphicData uri="http://schemas.openxmlformats.org/drawingml/2006/picture">
+                <pic:pic xmlns:pic="http://schemas.openxmlformats.org/drawingml/2006/picture">
+                  <pic:nvPicPr>
+                    <pic:cNvPr id="0" name="Picture 1" descr="FÃ³rmula de Bhaskara"/>
+                    <pic:cNvPicPr>
+                      <a:picLocks noChangeAspect="1" noChangeArrowheads="1"/>
+                    </pic:cNvPicPr>
+                  </pic:nvPicPr>
+                  <pic:blipFill>
+                    <a:blip r:embed="rId4" cstate="print">
+                      <a:extLst>
+                        <a:ext uri="{28A0092B-C50C-407E-A947-70E740481C1C}">
+                          <a14:useLocalDpi xmlns:a14="http://schemas.microsoft.com/office/drawing/2010/main" val="0"/>
+                        </a:ext>
+                      </a:extLst>
+                    </a:blip>
+                    <a:srcRect/>
+                    <a:stretch>
+                      <a:fillRect/>
+                    </a:stretch>
+                  </pic:blipFill>
+                  <pic:spPr bwMode="auto">
+                    <a:xfrm>
+                      <a:off x="0" y="0"/>
+                      <a:ext cx="2639060" cy="1057275"/>
+                    </a:xfrm>
+                    <a:prstGeom prst="rect">
+                      <a:avLst/>
+                    </a:prstGeom>
+                    <a:noFill/>
+                    <a:ln>
+                      <a:noFill/>
+                    </a:ln>
+                  </pic:spPr>
+                </pic:pic>
+              </a:graphicData>
+            </a:graphic>
+            <wp14:sizeRelH relativeFrom="page">
+              <wp14:pctWidth>0</wp14:pctWidth>
+            </wp14:sizeRelH>
+            <wp14:sizeRelV relativeFrom="page">
+              <wp14:pctHeight>0</wp14:pctHeight>
+            </wp14:sizeRelV>
+          </wp:anchor>
+        </w:drawing>
+      </w:r>
+    </w:p>
+    <w:p>
+      <w:pPr>
+        <w:rPr>
+          <w:color w:val="000000" w:themeColor="text1"/>
+        </w:rPr>
+      </w:pPr>
+      <w:r>
+        <w:rPr>
+          <w:b/>
+          <w:color w:val="000000" w:themeColor="text1"/>
+        </w:rPr>
+        <w:t>El método de Ruffini</w:t>
+      </w:r>
+      <w:r>
+        <w:rPr>
+          <w:color w:val="000000" w:themeColor="text1"/>
+        </w:rPr>
+        <w:t xml:space="preserve"> para polinomios nos permite dividir un polinomio de grado 2 o mayor con el fin de obtener uno de un grado menor, para seguir en la búsqueda de las raíces que aún no se conozcan. Sirve mucho en el caso de polinomios de tercer grado, ya que si logramos descifrar alguna de sus raíces podremos obtener uno de grado 2 y finalmente mediante la fórmula de Bhaskara, averiguar las dos raíces restantes.</w:t>
+      </w:r>
+    </w:p>
+    <w:p>
+      <w:r>
+        <w:t xml:space="preserve">Los siguientes métodos se ven apoyados en gran medida por </w:t>
+      </w:r>
+      <w:r>
+        <w:rPr>
+          <w:b/>
+        </w:rPr>
+        <w:t xml:space="preserve">método de Horner </w:t>
+      </w:r>
+      <w:r>
+        <w:t>que presentaba una nueva manera más rápida de calcular el valor de un polinomio y de manera análoga su convergencia a 0:</w:t>
+      </w:r>
+    </w:p>
+    <w:p>
+      <w:pPr>
+        <w:rPr>
+          <w:lang w:eastAsia="es-CO"/>
+        </w:rPr>
+      </w:pPr>
+      <w:r>
+        <w:rPr>
+          <w:lang w:eastAsia="es-CO"/>
+        </w:rPr>
+        <w:t>Colocamos los coeficientes del polinomio en una tabla junto con el valor de x que quiere evaluarse</w:t>
+      </w:r>
+    </w:p>
+    <w:p>
+      <w:pPr>
+        <w:rPr>
+          <w:lang w:eastAsia="es-CO"/>
+        </w:rPr>
+      </w:pPr>
+      <w:r>
+        <w:rPr>
+          <w:lang w:eastAsia="es-CO"/>
+        </w:rPr>
+        <w:t>Bajamos el primer coeficiente y lo multiplicamos por el valor de x colocando el resultado debajo del siguiente coeficiente en la tabla</w:t>
+      </w:r>
+    </w:p>
+    <w:p>
+      <w:pPr>
+        <w:rPr>
+          <w:lang w:eastAsia="es-CO"/>
+        </w:rPr>
+      </w:pPr>
+      <w:r>
+        <w:rPr>
+          <w:noProof/>
+          <w:lang w:eastAsia="es-CO"/>
+        </w:rPr>
+        <w:drawing>
+          <wp:anchor distT="0" distB="0" distL="114300" distR="114300" simplePos="0" relativeHeight="251661312" behindDoc="0" locked="0" layoutInCell="1" allowOverlap="1">
+            <wp:simplePos x="0" y="0"/>
+            <wp:positionH relativeFrom="margin">
+              <wp:align>center</wp:align>
+            </wp:positionH>
+            <wp:positionV relativeFrom="paragraph">
+              <wp:posOffset>0</wp:posOffset>
+            </wp:positionV>
+            <wp:extent cx="2440940" cy="1385570"/>
+            <wp:effectExtent l="0" t="0" r="0" b="5080"/>
+            <wp:wrapTopAndBottom/>
+            <wp:docPr id="13" name="Imagen 13" descr="Método de Horner"/>
+            <wp:cNvGraphicFramePr>
+              <a:graphicFrameLocks xmlns:a="http://schemas.openxmlformats.org/drawingml/2006/main" noChangeAspect="1"/>
+            </wp:cNvGraphicFramePr>
+            <a:graphic xmlns:a="http://schemas.openxmlformats.org/drawingml/2006/main">
+              <a:graphicData uri="http://schemas.openxmlformats.org/drawingml/2006/picture">
+                <pic:pic xmlns:pic="http://schemas.openxmlformats.org/drawingml/2006/picture">
+                  <pic:nvPicPr>
+                    <pic:cNvPr id="0" name="Picture 117" descr="Método de Horner"/>
+                    <pic:cNvPicPr>
+                      <a:picLocks noChangeAspect="1" noChangeArrowheads="1"/>
+                    </pic:cNvPicPr>
+                  </pic:nvPicPr>
+                  <pic:blipFill>
+                    <a:blip r:embed="rId5">
+                      <a:extLst>
+                        <a:ext uri="{28A0092B-C50C-407E-A947-70E740481C1C}">
+                          <a14:useLocalDpi xmlns:a14="http://schemas.microsoft.com/office/drawing/2010/main" val="0"/>
+                        </a:ext>
+                      </a:extLst>
+                    </a:blip>
+                    <a:srcRect/>
+                    <a:stretch>
+                      <a:fillRect/>
+                    </a:stretch>
+                  </pic:blipFill>
+                  <pic:spPr bwMode="auto">
+                    <a:xfrm>
+                      <a:off x="0" y="0"/>
+                      <a:ext cx="2440940" cy="1385570"/>
+                    </a:xfrm>
+                    <a:prstGeom prst="rect">
+                      <a:avLst/>
+                    </a:prstGeom>
+                    <a:noFill/>
+                    <a:ln>
+                      <a:noFill/>
+                    </a:ln>
+                  </pic:spPr>
+                </pic:pic>
+              </a:graphicData>
+            </a:graphic>
+            <wp14:sizeRelH relativeFrom="margin">
+              <wp14:pctWidth>0</wp14:pctWidth>
+            </wp14:sizeRelH>
+            <wp14:sizeRelV relativeFrom="margin">
+              <wp14:pctHeight>0</wp14:pctHeight>
+            </wp14:sizeRelV>
+          </wp:anchor>
+        </w:drawing>
+      </w:r>
+    </w:p>
+    <w:p>
+      <w:pPr>
+        <w:rPr>
+          <w:lang w:eastAsia="es-CO"/>
+        </w:rPr>
+      </w:pPr>
+      <w:r>
+        <w:rPr>
+          <w:lang w:eastAsia="es-CO"/>
+        </w:rPr>
+        <w:lastRenderedPageBreak/>
+        <w:t> </w:t>
+      </w:r>
+    </w:p>
+    <w:p>
+      <w:pPr>
+        <w:rPr>
+          <w:lang w:eastAsia="es-CO"/>
+        </w:rPr>
+      </w:pPr>
+      <w:r>
+        <w:rPr>
+          <w:noProof/>
+          <w:lang w:eastAsia="es-CO"/>
+        </w:rPr>
+        <w:drawing>
+          <wp:anchor distT="0" distB="0" distL="114300" distR="114300" simplePos="0" relativeHeight="251662336" behindDoc="0" locked="0" layoutInCell="1" allowOverlap="1">
+            <wp:simplePos x="0" y="0"/>
+            <wp:positionH relativeFrom="margin">
+              <wp:align>center</wp:align>
+            </wp:positionH>
+            <wp:positionV relativeFrom="paragraph">
+              <wp:posOffset>347980</wp:posOffset>
+            </wp:positionV>
+            <wp:extent cx="2484120" cy="1410335"/>
+            <wp:effectExtent l="0" t="0" r="0" b="0"/>
+            <wp:wrapTopAndBottom/>
+            <wp:docPr id="12" name="Imagen 12" descr="Método de Horner"/>
+            <wp:cNvGraphicFramePr>
+              <a:graphicFrameLocks xmlns:a="http://schemas.openxmlformats.org/drawingml/2006/main" noChangeAspect="1"/>
+            </wp:cNvGraphicFramePr>
+            <a:graphic xmlns:a="http://schemas.openxmlformats.org/drawingml/2006/main">
+              <a:graphicData uri="http://schemas.openxmlformats.org/drawingml/2006/picture">
+                <pic:pic xmlns:pic="http://schemas.openxmlformats.org/drawingml/2006/picture">
+                  <pic:nvPicPr>
+                    <pic:cNvPr id="0" name="Picture 118" descr="Método de Horner"/>
+                    <pic:cNvPicPr>
+                      <a:picLocks noChangeAspect="1" noChangeArrowheads="1"/>
+                    </pic:cNvPicPr>
+                  </pic:nvPicPr>
+                  <pic:blipFill>
+                    <a:blip r:embed="rId6">
+                      <a:extLst>
+                        <a:ext uri="{28A0092B-C50C-407E-A947-70E740481C1C}">
+                          <a14:useLocalDpi xmlns:a14="http://schemas.microsoft.com/office/drawing/2010/main" val="0"/>
+                        </a:ext>
+                      </a:extLst>
+                    </a:blip>
+                    <a:srcRect/>
+                    <a:stretch>
+                      <a:fillRect/>
+                    </a:stretch>
+                  </pic:blipFill>
+                  <pic:spPr bwMode="auto">
+                    <a:xfrm>
+                      <a:off x="0" y="0"/>
+                      <a:ext cx="2484120" cy="1410335"/>
+                    </a:xfrm>
+                    <a:prstGeom prst="rect">
+                      <a:avLst/>
+                    </a:prstGeom>
+                    <a:noFill/>
+                    <a:ln>
+                      <a:noFill/>
+                    </a:ln>
+                  </pic:spPr>
+                </pic:pic>
+              </a:graphicData>
+            </a:graphic>
+            <wp14:sizeRelH relativeFrom="margin">
+              <wp14:pctWidth>0</wp14:pctWidth>
+            </wp14:sizeRelH>
+            <wp14:sizeRelV relativeFrom="margin">
+              <wp14:pctHeight>0</wp14:pctHeight>
+            </wp14:sizeRelV>
+          </wp:anchor>
+        </w:drawing>
+      </w:r>
+      <w:r>
+        <w:rPr>
+          <w:lang w:eastAsia="es-CO"/>
+        </w:rPr>
+        <w:t>Sumamos los dos valores obteniendo un nuevo resultado parcial</w:t>
+      </w:r>
+    </w:p>
+    <w:p>
+      <w:pPr>
+        <w:rPr>
+          <w:lang w:eastAsia="es-CO"/>
+        </w:rPr>
+      </w:pPr>
+      <w:r>
+        <w:rPr>
+          <w:lang w:eastAsia="es-CO"/>
+        </w:rPr>
+        <w:t> </w:t>
+      </w:r>
+    </w:p>
+    <w:p>
+      <w:pPr>
+        <w:rPr>
+          <w:lang w:eastAsia="es-CO"/>
+        </w:rPr>
+      </w:pPr>
+      <w:r>
+        <w:rPr>
+          <w:noProof/>
+          <w:lang w:eastAsia="es-CO"/>
+        </w:rPr>
+        <w:drawing>
+          <wp:anchor distT="0" distB="0" distL="114300" distR="114300" simplePos="0" relativeHeight="251663360" behindDoc="0" locked="0" layoutInCell="1" allowOverlap="1">
+            <wp:simplePos x="0" y="0"/>
+            <wp:positionH relativeFrom="margin">
+              <wp:align>center</wp:align>
+            </wp:positionH>
+            <wp:positionV relativeFrom="paragraph">
+              <wp:posOffset>315283</wp:posOffset>
+            </wp:positionV>
+            <wp:extent cx="2406650" cy="1365885"/>
+            <wp:effectExtent l="0" t="0" r="0" b="5715"/>
+            <wp:wrapTopAndBottom/>
+            <wp:docPr id="11" name="Imagen 11" descr="Método de Horner"/>
+            <wp:cNvGraphicFramePr>
+              <a:graphicFrameLocks xmlns:a="http://schemas.openxmlformats.org/drawingml/2006/main" noChangeAspect="1"/>
+            </wp:cNvGraphicFramePr>
+            <a:graphic xmlns:a="http://schemas.openxmlformats.org/drawingml/2006/main">
+              <a:graphicData uri="http://schemas.openxmlformats.org/drawingml/2006/picture">
+                <pic:pic xmlns:pic="http://schemas.openxmlformats.org/drawingml/2006/picture">
+                  <pic:nvPicPr>
+                    <pic:cNvPr id="0" name="Picture 119" descr="Método de Horner"/>
+                    <pic:cNvPicPr>
+                      <a:picLocks noChangeAspect="1" noChangeArrowheads="1"/>
+                    </pic:cNvPicPr>
+                  </pic:nvPicPr>
+                  <pic:blipFill>
+                    <a:blip r:embed="rId7">
+                      <a:extLst>
+                        <a:ext uri="{28A0092B-C50C-407E-A947-70E740481C1C}">
+                          <a14:useLocalDpi xmlns:a14="http://schemas.microsoft.com/office/drawing/2010/main" val="0"/>
+                        </a:ext>
+                      </a:extLst>
+                    </a:blip>
+                    <a:srcRect/>
+                    <a:stretch>
+                      <a:fillRect/>
+                    </a:stretch>
+                  </pic:blipFill>
+                  <pic:spPr bwMode="auto">
+                    <a:xfrm>
+                      <a:off x="0" y="0"/>
+                      <a:ext cx="2406650" cy="1365885"/>
+                    </a:xfrm>
+                    <a:prstGeom prst="rect">
+                      <a:avLst/>
+                    </a:prstGeom>
+                    <a:noFill/>
+                    <a:ln>
+                      <a:noFill/>
+                    </a:ln>
+                  </pic:spPr>
+                </pic:pic>
+              </a:graphicData>
+            </a:graphic>
+            <wp14:sizeRelH relativeFrom="margin">
+              <wp14:pctWidth>0</wp14:pctWidth>
+            </wp14:sizeRelH>
+            <wp14:sizeRelV relativeFrom="margin">
+              <wp14:pctHeight>0</wp14:pctHeight>
+            </wp14:sizeRelV>
+          </wp:anchor>
+        </w:drawing>
+      </w:r>
+      <w:r>
+        <w:rPr>
+          <w:noProof/>
+          <w:lang w:eastAsia="es-CO"/>
+        </w:rPr>
+        <w:drawing>
+          <wp:anchor distT="0" distB="0" distL="114300" distR="114300" simplePos="0" relativeHeight="251664384" behindDoc="0" locked="0" layoutInCell="1" allowOverlap="1">
+            <wp:simplePos x="0" y="0"/>
+            <wp:positionH relativeFrom="margin">
+              <wp:align>center</wp:align>
+            </wp:positionH>
+            <wp:positionV relativeFrom="paragraph">
+              <wp:posOffset>1773075</wp:posOffset>
+            </wp:positionV>
+            <wp:extent cx="2423160" cy="1376045"/>
+            <wp:effectExtent l="0" t="0" r="0" b="0"/>
+            <wp:wrapTopAndBottom/>
+            <wp:docPr id="10" name="Imagen 10" descr="Método de Horner"/>
+            <wp:cNvGraphicFramePr>
+              <a:graphicFrameLocks xmlns:a="http://schemas.openxmlformats.org/drawingml/2006/main" noChangeAspect="1"/>
+            </wp:cNvGraphicFramePr>
+            <a:graphic xmlns:a="http://schemas.openxmlformats.org/drawingml/2006/main">
+              <a:graphicData uri="http://schemas.openxmlformats.org/drawingml/2006/picture">
+                <pic:pic xmlns:pic="http://schemas.openxmlformats.org/drawingml/2006/picture">
+                  <pic:nvPicPr>
+                    <pic:cNvPr id="0" name="Picture 120" descr="Método de Horner"/>
+                    <pic:cNvPicPr>
+                      <a:picLocks noChangeAspect="1" noChangeArrowheads="1"/>
+                    </pic:cNvPicPr>
+                  </pic:nvPicPr>
+                  <pic:blipFill>
+                    <a:blip r:embed="rId8">
+                      <a:extLst>
+                        <a:ext uri="{28A0092B-C50C-407E-A947-70E740481C1C}">
+                          <a14:useLocalDpi xmlns:a14="http://schemas.microsoft.com/office/drawing/2010/main" val="0"/>
+                        </a:ext>
+                      </a:extLst>
+                    </a:blip>
+                    <a:srcRect/>
+                    <a:stretch>
+                      <a:fillRect/>
+                    </a:stretch>
+                  </pic:blipFill>
+                  <pic:spPr bwMode="auto">
+                    <a:xfrm>
+                      <a:off x="0" y="0"/>
+                      <a:ext cx="2423160" cy="1376045"/>
+                    </a:xfrm>
+                    <a:prstGeom prst="rect">
+                      <a:avLst/>
+                    </a:prstGeom>
+                    <a:noFill/>
+                    <a:ln>
+                      <a:noFill/>
+                    </a:ln>
+                  </pic:spPr>
+                </pic:pic>
+              </a:graphicData>
+            </a:graphic>
+            <wp14:sizeRelH relativeFrom="margin">
+              <wp14:pctWidth>0</wp14:pctWidth>
+            </wp14:sizeRelH>
+            <wp14:sizeRelV relativeFrom="margin">
+              <wp14:pctHeight>0</wp14:pctHeight>
+            </wp14:sizeRelV>
+          </wp:anchor>
+        </w:drawing>
+      </w:r>
+      <w:r>
+        <w:rPr>
+          <w:lang w:eastAsia="es-CO"/>
+        </w:rPr>
+        <w:t>Repetimos la operación para cada coeficiente</w:t>
+      </w:r>
+    </w:p>
+    <w:p>
+      <w:pPr>
+        <w:rPr>
+          <w:lang w:eastAsia="es-CO"/>
+        </w:rPr>
+      </w:pPr>
+      <w:r>
+        <w:rPr>
+          <w:lang w:eastAsia="es-CO"/>
+        </w:rPr>
+        <w:t>Al llegar al último coeficiente obtenemos el resultado final</w:t>
+      </w:r>
+      <w:r>
+        <w:rPr>
+          <w:lang w:eastAsia="es-CO"/>
+        </w:rPr>
+        <w:t>.</w:t>
+      </w:r>
+    </w:p>
+    <w:p>
+      <w:pPr>
+        <w:rPr>
+          <w:lang w:eastAsia="es-CO"/>
+        </w:rPr>
+      </w:pPr>
+      <w:r>
+        <w:t>Podemos ver en este ejemplo como se ha reducido la cantidad de multiplicaciones necesarias ahorrando al sistema 6 operaciones extras.</w:t>
+      </w:r>
+      <w:bookmarkStart w:id="0" w:name="_GoBack"/>
+      <w:bookmarkEnd w:id="0"/>
+    </w:p>
+    <w:p>
+      <w:pPr>
+        <w:rPr>
+          <w:color w:val="000000" w:themeColor="text1"/>
+        </w:rPr>
+      </w:pPr>
+    </w:p>
+    <w:p>
+      <w:pPr>
+        <w:rPr>
+          <w:b/>
+          <w:color w:val="000000" w:themeColor="text1"/>
+        </w:rPr>
+      </w:pPr>
+    </w:p>
+    <w:p>
+      <w:pPr>
+        <w:rPr>
+          <w:b/>
+          <w:color w:val="000000" w:themeColor="text1"/>
+        </w:rPr>
+      </w:pPr>
+    </w:p>
+    <w:p>
+      <w:pPr>
+        <w:rPr>
+          <w:b/>
+          <w:color w:val="000000" w:themeColor="text1"/>
+        </w:rPr>
+      </w:pPr>
+    </w:p>
+    <w:p>
+      <w:pPr>
+        <w:rPr>
+          <w:b/>
+          <w:color w:val="000000" w:themeColor="text1"/>
+        </w:rPr>
+      </w:pPr>
+    </w:p>
+    <w:p>
+      <w:pPr>
+        <w:rPr>
+          <w:color w:val="000000" w:themeColor="text1"/>
+        </w:rPr>
+      </w:pPr>
+      <w:r>
+        <w:rPr>
+          <w:b/>
+          <w:noProof/>
+        </w:rPr>
+        <w:lastRenderedPageBreak/>
+        <w:drawing>
+          <wp:anchor distT="0" distB="0" distL="114300" distR="114300" simplePos="0" relativeHeight="251659264" behindDoc="0" locked="0" layoutInCell="1" allowOverlap="1" wp14:anchorId="4AAC5EB1">
+            <wp:simplePos x="0" y="0"/>
+            <wp:positionH relativeFrom="margin">
+              <wp:posOffset>2441263</wp:posOffset>
+            </wp:positionH>
+            <wp:positionV relativeFrom="paragraph">
+              <wp:posOffset>454540</wp:posOffset>
+            </wp:positionV>
+            <wp:extent cx="1504950" cy="723900"/>
+            <wp:effectExtent l="0" t="0" r="0" b="0"/>
+            <wp:wrapTopAndBottom/>
+            <wp:docPr id="2" name="Imagen 2"/>
+            <wp:cNvGraphicFramePr>
+              <a:graphicFrameLocks xmlns:a="http://schemas.openxmlformats.org/drawingml/2006/main" noChangeAspect="1"/>
+            </wp:cNvGraphicFramePr>
+            <a:graphic xmlns:a="http://schemas.openxmlformats.org/drawingml/2006/main">
+              <a:graphicData uri="http://schemas.openxmlformats.org/drawingml/2006/picture">
+                <pic:pic xmlns:pic="http://schemas.openxmlformats.org/drawingml/2006/picture">
+                  <pic:nvPicPr>
+                    <pic:cNvPr id="1" name=""/>
+                    <pic:cNvPicPr/>
+                  </pic:nvPicPr>
+                  <pic:blipFill>
+                    <a:blip r:embed="rId9">
+                      <a:extLst>
+                        <a:ext uri="{28A0092B-C50C-407E-A947-70E740481C1C}">
+                          <a14:useLocalDpi xmlns:a14="http://schemas.microsoft.com/office/drawing/2010/main" val="0"/>
+                        </a:ext>
+                      </a:extLst>
+                    </a:blip>
+                    <a:stretch>
+                      <a:fillRect/>
+                    </a:stretch>
+                  </pic:blipFill>
+                  <pic:spPr>
+                    <a:xfrm>
+                      <a:off x="0" y="0"/>
+                      <a:ext cx="1504950" cy="723900"/>
+                    </a:xfrm>
+                    <a:prstGeom prst="rect">
+                      <a:avLst/>
+                    </a:prstGeom>
+                  </pic:spPr>
+                </pic:pic>
+              </a:graphicData>
+            </a:graphic>
+          </wp:anchor>
+        </w:drawing>
+      </w:r>
+      <w:r>
+        <w:rPr>
+          <w:b/>
+          <w:color w:val="000000" w:themeColor="text1"/>
+        </w:rPr>
+        <w:t>El método de Newton</w:t>
+      </w:r>
+      <w:r>
+        <w:rPr>
+          <w:color w:val="000000" w:themeColor="text1"/>
+        </w:rPr>
+        <w:t xml:space="preserve"> para hallar las raíces de la </w:t>
+      </w:r>
+      <w:r>
+        <w:rPr>
+          <w:color w:val="000000" w:themeColor="text1"/>
+        </w:rPr>
+        <w:t>ecuación f</w:t>
+      </w:r>
+      <w:r>
+        <w:rPr>
+          <w:color w:val="000000" w:themeColor="text1"/>
+        </w:rPr>
+        <w:t>(x) = 0, es el más conocido, y a menudo, el más efectivo.</w:t>
+      </w:r>
+    </w:p>
+    <w:p>
+      <w:pPr>
+        <w:rPr>
+          <w:color w:val="000000" w:themeColor="text1"/>
+        </w:rPr>
+      </w:pPr>
+      <w:r>
+        <w:rPr>
+          <w:color w:val="000000" w:themeColor="text1"/>
+        </w:rPr>
+        <w:t>El método de Newton consiste en tomar una aproximación inicial, x, y a continuación obtener una aproximación más refinada mediante la fórmula de arriba. Es decir, se trata de acercarnos a la raíz p por medio de la fórmula recursiva:</w:t>
+      </w:r>
+      <w:r>
+        <w:rPr>
+          <w:noProof/>
+        </w:rPr>
+        <w:t xml:space="preserve"> </w:t>
+      </w:r>
+    </w:p>
+    <w:p>
+      <w:pPr>
+        <w:rPr>
+          <w:color w:val="000000" w:themeColor="text1"/>
+        </w:rPr>
+      </w:pPr>
+      <w:r>
+        <w:rPr>
+          <w:noProof/>
+        </w:rPr>
+        <w:drawing>
+          <wp:anchor distT="0" distB="0" distL="114300" distR="114300" simplePos="0" relativeHeight="251660288" behindDoc="0" locked="0" layoutInCell="1" allowOverlap="1" wp14:anchorId="5BD7E17E">
+            <wp:simplePos x="0" y="0"/>
+            <wp:positionH relativeFrom="column">
+              <wp:posOffset>2085604</wp:posOffset>
+            </wp:positionH>
+            <wp:positionV relativeFrom="paragraph">
+              <wp:posOffset>210772</wp:posOffset>
+            </wp:positionV>
+            <wp:extent cx="1905000" cy="914400"/>
+            <wp:effectExtent l="0" t="0" r="0" b="0"/>
+            <wp:wrapTopAndBottom/>
+            <wp:docPr id="3" name="Imagen 3"/>
+            <wp:cNvGraphicFramePr>
+              <a:graphicFrameLocks xmlns:a="http://schemas.openxmlformats.org/drawingml/2006/main" noChangeAspect="1"/>
+            </wp:cNvGraphicFramePr>
+            <a:graphic xmlns:a="http://schemas.openxmlformats.org/drawingml/2006/main">
+              <a:graphicData uri="http://schemas.openxmlformats.org/drawingml/2006/picture">
+                <pic:pic xmlns:pic="http://schemas.openxmlformats.org/drawingml/2006/picture">
+                  <pic:nvPicPr>
+                    <pic:cNvPr id="1" name=""/>
+                    <pic:cNvPicPr/>
+                  </pic:nvPicPr>
+                  <pic:blipFill>
+                    <a:blip r:embed="rId10">
+                      <a:extLst>
+                        <a:ext uri="{28A0092B-C50C-407E-A947-70E740481C1C}">
+                          <a14:useLocalDpi xmlns:a14="http://schemas.microsoft.com/office/drawing/2010/main" val="0"/>
+                        </a:ext>
+                      </a:extLst>
+                    </a:blip>
+                    <a:stretch>
+                      <a:fillRect/>
+                    </a:stretch>
+                  </pic:blipFill>
+                  <pic:spPr>
+                    <a:xfrm>
+                      <a:off x="0" y="0"/>
+                      <a:ext cx="1905000" cy="914400"/>
+                    </a:xfrm>
+                    <a:prstGeom prst="rect">
+                      <a:avLst/>
+                    </a:prstGeom>
+                  </pic:spPr>
+                </pic:pic>
+              </a:graphicData>
+            </a:graphic>
+          </wp:anchor>
+        </w:drawing>
+      </w:r>
+    </w:p>
+    <w:p>
+      <w:pPr>
+        <w:rPr>
+          <w:color w:val="000000" w:themeColor="text1"/>
+        </w:rPr>
+      </w:pPr>
+    </w:p>
+    <w:p>
+      <w:pPr>
+        <w:rPr>
+          <w:color w:val="000000" w:themeColor="text1"/>
+        </w:rPr>
+      </w:pPr>
+      <w:r>
+        <w:rPr>
+          <w:b/>
+          <w:color w:val="000000" w:themeColor="text1"/>
+        </w:rPr>
+        <w:t>El Método Muller</w:t>
+      </w:r>
+      <w:r>
+        <w:rPr>
+          <w:color w:val="000000" w:themeColor="text1"/>
+        </w:rPr>
+        <w:t xml:space="preserve"> es un algoritmo de búsqueda de raíces para encontrar la raíz de una ecuación de la forma, f (x) = 0. Fue descubierto por David E. Muller en 1956.</w:t>
+      </w:r>
+    </w:p>
+    <w:p>
+      <w:pPr>
+        <w:rPr>
+          <w:color w:val="000000" w:themeColor="text1"/>
+        </w:rPr>
+      </w:pPr>
+      <w:r>
+        <w:rPr>
+          <w:color w:val="000000" w:themeColor="text1"/>
+        </w:rPr>
+        <w:t>Comienza con tres supuestos iniciales de la raíz, y luego construye una parábola a través de estos tres puntos, y toma la intersección del eje x con la parábola como la siguiente aproximación. Este proceso continúa hasta que se encuentra una raíz con el nivel de precisión deseado.</w:t>
+      </w:r>
+    </w:p>
+    <w:p>
+      <w:pPr>
+        <w:rPr>
+          <w:color w:val="000000" w:themeColor="text1"/>
+        </w:rPr>
+      </w:pPr>
+      <w:r>
+        <w:rPr>
+          <w:color w:val="000000" w:themeColor="text1"/>
+        </w:rPr>
+        <w:t>Aunque es más lento que el método de Newton - Raphson, que tiene una tasa de convergencia de 2, pero supera uno de los mayores inconvenientes del método de Newton-Raphson, es decir, el cálculo de la derivada en cada paso.</w:t>
+      </w:r>
+    </w:p>
+    <w:p>
+      <w:pPr>
+        <w:rPr>
+          <w:color w:val="000000" w:themeColor="text1"/>
+        </w:rPr>
+      </w:pPr>
+      <w:r>
+        <w:rPr>
+          <w:b/>
+          <w:color w:val="000000" w:themeColor="text1"/>
+        </w:rPr>
+        <w:t xml:space="preserve">El enfoque de </w:t>
+      </w:r>
+      <w:proofErr w:type="spellStart"/>
+      <w:r>
+        <w:rPr>
+          <w:b/>
+          <w:color w:val="000000" w:themeColor="text1"/>
+        </w:rPr>
+        <w:t>Bairstow</w:t>
+      </w:r>
+      <w:proofErr w:type="spellEnd"/>
+      <w:r>
+        <w:rPr>
+          <w:color w:val="000000" w:themeColor="text1"/>
+        </w:rPr>
+        <w:t xml:space="preserve"> es usar el método de Newton para ajustar los coeficientes u</w:t>
+      </w:r>
+      <w:r>
+        <w:rPr>
+          <w:color w:val="000000" w:themeColor="text1"/>
+        </w:rPr>
+        <w:t xml:space="preserve"> </w:t>
+      </w:r>
+      <w:r>
+        <w:rPr>
+          <w:color w:val="000000" w:themeColor="text1"/>
+        </w:rPr>
+        <w:t>y</w:t>
+      </w:r>
+      <w:r>
+        <w:rPr>
+          <w:color w:val="000000" w:themeColor="text1"/>
+        </w:rPr>
+        <w:t xml:space="preserve"> </w:t>
+      </w:r>
+      <w:r>
+        <w:rPr>
+          <w:color w:val="000000" w:themeColor="text1"/>
+        </w:rPr>
+        <w:t xml:space="preserve">v en la </w:t>
+      </w:r>
+      <w:r>
+        <w:rPr>
+          <w:color w:val="000000" w:themeColor="text1"/>
+        </w:rPr>
+        <w:t xml:space="preserve">ecuación </w:t>
+      </w:r>
+      <w:r>
+        <w:rPr>
+          <w:color w:val="000000" w:themeColor="text1"/>
+        </w:rPr>
+        <w:t>cuadrática x</w:t>
+      </w:r>
+      <w:r>
+        <w:rPr>
+          <w:color w:val="000000" w:themeColor="text1"/>
+        </w:rPr>
+        <w:t>^</w:t>
+      </w:r>
+      <w:r>
+        <w:rPr>
+          <w:color w:val="000000" w:themeColor="text1"/>
+        </w:rPr>
+        <w:t xml:space="preserve">2 + </w:t>
+      </w:r>
+      <w:proofErr w:type="spellStart"/>
+      <w:r>
+        <w:rPr>
+          <w:color w:val="000000" w:themeColor="text1"/>
+        </w:rPr>
+        <w:t>ux</w:t>
+      </w:r>
+      <w:proofErr w:type="spellEnd"/>
+      <w:r>
+        <w:rPr>
+          <w:color w:val="000000" w:themeColor="text1"/>
+        </w:rPr>
+        <w:t xml:space="preserve"> + v hasta que sus raíces también sean </w:t>
+      </w:r>
+      <w:r>
+        <w:rPr>
+          <w:color w:val="000000" w:themeColor="text1"/>
+        </w:rPr>
+        <w:t>l</w:t>
+      </w:r>
+      <w:r>
+        <w:rPr>
+          <w:color w:val="000000" w:themeColor="text1"/>
+        </w:rPr>
+        <w:t xml:space="preserve">as raíces del </w:t>
+      </w:r>
+      <w:r>
+        <w:rPr>
+          <w:color w:val="000000" w:themeColor="text1"/>
+        </w:rPr>
+        <w:t xml:space="preserve">polinomio </w:t>
+      </w:r>
+      <w:r>
+        <w:rPr>
+          <w:color w:val="000000" w:themeColor="text1"/>
+        </w:rPr>
+        <w:t>resuelto</w:t>
+      </w:r>
+      <w:r>
+        <w:rPr>
+          <w:color w:val="000000" w:themeColor="text1"/>
+        </w:rPr>
+        <w:t xml:space="preserve">. Las raíces de la </w:t>
+      </w:r>
+      <w:r>
+        <w:rPr>
+          <w:color w:val="000000" w:themeColor="text1"/>
+        </w:rPr>
+        <w:t xml:space="preserve">ecuación </w:t>
+      </w:r>
+      <w:r>
+        <w:rPr>
+          <w:color w:val="000000" w:themeColor="text1"/>
+        </w:rPr>
+        <w:t xml:space="preserve">cuadrática pueden entonces determinarse, y el polinomio puede dividirse por la </w:t>
+      </w:r>
+      <w:r>
+        <w:rPr>
+          <w:color w:val="000000" w:themeColor="text1"/>
+        </w:rPr>
+        <w:t xml:space="preserve">ecuación </w:t>
+      </w:r>
+      <w:r>
+        <w:rPr>
+          <w:color w:val="000000" w:themeColor="text1"/>
+        </w:rPr>
+        <w:t>cuadrática para eliminar esas raíces. Este proceso se itera entonces hasta que el polinomio se vuelve cuadrático o lineal, y se han determinado todas las raíces.</w:t>
+      </w:r>
+    </w:p>
+    <w:p>
+      <w:pPr>
+        <w:rPr>
+          <w:color w:val="000000" w:themeColor="text1"/>
+        </w:rPr>
+      </w:pPr>
+    </w:p>
+    <w:p>
+      <w:pPr>
+        <w:rPr>
+          <w:color w:val="A6A6A6" w:themeColor="background1" w:themeShade="A6"/>
+        </w:rPr>
+      </w:pPr>
+      <w:r>
+        <w:rPr>
+          <w:color w:val="A6A6A6" w:themeColor="background1" w:themeShade="A6"/>
+        </w:rPr>
+        <w:t>Cómo la definición de polinomio, la definición de una raíz, métodos comunes para encontrarlas, algoritmos conocidos para realizar esta actividad.</w:t>
+      </w:r>
+    </w:p>
+    <w:p>
+      <w:pPr>
+        <w:rPr>
+          <w:color w:val="A6A6A6" w:themeColor="background1" w:themeShade="A6"/>
+        </w:rPr>
+      </w:pPr>
+      <w:r>
+        <w:rPr>
+          <w:color w:val="A6A6A6" w:themeColor="background1" w:themeShade="A6"/>
+        </w:rPr>
         <w:t>Podemos buscar un poco de la historia de los métodos que se encontraron para resolver este problema.</w:t>
       </w:r>
     </w:p>
     <w:p>
-      <w:r>
+      <w:pPr>
+        <w:rPr>
+          <w:color w:val="A6A6A6" w:themeColor="background1" w:themeShade="A6"/>
+        </w:rPr>
+      </w:pPr>
+      <w:r>
+        <w:rPr>
+          <w:color w:val="A6A6A6" w:themeColor="background1" w:themeShade="A6"/>
+        </w:rPr>
         <w:t>Primera aproximación Newton-Horner solo crea reales.</w:t>
       </w:r>
     </w:p>
     <w:p>
-      <w:r>
+      <w:pPr>
+        <w:rPr>
+          <w:color w:val="A6A6A6" w:themeColor="background1" w:themeShade="A6"/>
+        </w:rPr>
+      </w:pPr>
+      <w:r>
+        <w:rPr>
+          <w:color w:val="A6A6A6" w:themeColor="background1" w:themeShade="A6"/>
+        </w:rPr>
         <w:t xml:space="preserve">Mejor </w:t>
       </w:r>
       <w:proofErr w:type="spellStart"/>
       <w:r>
+        <w:rPr>
+          <w:color w:val="A6A6A6" w:themeColor="background1" w:themeShade="A6"/>
+        </w:rPr>
         <w:t>Bairstow's</w:t>
       </w:r>
       <w:proofErr w:type="spellEnd"/>
       <w:r>
+        <w:rPr>
+          <w:color w:val="A6A6A6" w:themeColor="background1" w:themeShade="A6"/>
+        </w:rPr>
         <w:t xml:space="preserve"> </w:t>
       </w:r>
       <w:proofErr w:type="spellStart"/>
       <w:r>
+        <w:rPr>
+          <w:color w:val="A6A6A6" w:themeColor="background1" w:themeShade="A6"/>
+        </w:rPr>
         <w:t>Method</w:t>
       </w:r>
       <w:proofErr w:type="spellEnd"/>
       <w:r>
+        <w:rPr>
+          <w:color w:val="A6A6A6" w:themeColor="background1" w:themeShade="A6"/>
+        </w:rPr>
         <w:t xml:space="preserve"> </w:t>
       </w:r>
       <w:proofErr w:type="spellStart"/>
       <w:r>
+        <w:rPr>
+          <w:color w:val="A6A6A6" w:themeColor="background1" w:themeShade="A6"/>
+        </w:rPr>
         <w:t>or</w:t>
       </w:r>
       <w:proofErr w:type="spellEnd"/>
       <w:r>
+        <w:rPr>
+          <w:color w:val="A6A6A6" w:themeColor="background1" w:themeShade="A6"/>
+        </w:rPr>
         <w:t xml:space="preserve"> </w:t>
       </w:r>
       <w:proofErr w:type="spellStart"/>
       <w:r>
+        <w:rPr>
+          <w:color w:val="A6A6A6" w:themeColor="background1" w:themeShade="A6"/>
+        </w:rPr>
         <w:t>Mullers</w:t>
       </w:r>
       <w:proofErr w:type="spellEnd"/>
       <w:r>
+        <w:rPr>
+          <w:color w:val="A6A6A6" w:themeColor="background1" w:themeShade="A6"/>
+        </w:rPr>
         <w:t xml:space="preserve"> </w:t>
       </w:r>
       <w:proofErr w:type="spellStart"/>
       <w:r>
+        <w:rPr>
+          <w:color w:val="A6A6A6" w:themeColor="background1" w:themeShade="A6"/>
+        </w:rPr>
         <w:t>metod</w:t>
       </w:r>
       <w:proofErr w:type="spellEnd"/>
       <w:r>
+        <w:rPr>
+          <w:color w:val="A6A6A6" w:themeColor="background1" w:themeShade="A6"/>
+        </w:rPr>
         <w:t xml:space="preserve">. </w:t>
       </w:r>
     </w:p>
     <w:p>
+      <w:pPr>
+        <w:rPr>
+          <w:color w:val="A6A6A6" w:themeColor="background1" w:themeShade="A6"/>
+        </w:rPr>
+      </w:pPr>
       <w:proofErr w:type="spellStart"/>
       <w:r>
+        <w:rPr>
+          <w:color w:val="A6A6A6" w:themeColor="background1" w:themeShade="A6"/>
+        </w:rPr>
         <w:t>Explicacion</w:t>
       </w:r>
       <w:proofErr w:type="spellEnd"/>
       <w:r>
+        <w:rPr>
+          <w:color w:val="A6A6A6" w:themeColor="background1" w:themeShade="A6"/>
+        </w:rPr>
         <w:t xml:space="preserve"> del porque escoger esos 2:</w:t>
       </w:r>
     </w:p>
     <w:p>
-      <w:hyperlink r:id="rId4" w:history="1">
+      <w:pPr>
+        <w:rPr>
+          <w:color w:val="A6A6A6" w:themeColor="background1" w:themeShade="A6"/>
+        </w:rPr>
+      </w:pPr>
+      <w:hyperlink r:id="rId11" w:history="1">
+        <w:r>
+          <w:rPr>
+            <w:rStyle w:val="Hipervnculo"/>
+            <w:color w:val="A6A6A6" w:themeColor="background1" w:themeShade="A6"/>
+          </w:rPr>
+          <w:t>https://youtu.be/zEvfk</w:t>
+        </w:r>
+        <w:r>
+          <w:rPr>
+            <w:rStyle w:val="Hipervnculo"/>
+            <w:color w:val="A6A6A6" w:themeColor="background1" w:themeShade="A6"/>
+          </w:rPr>
+          <w:t>S</w:t>
+        </w:r>
+        <w:r>
+          <w:rPr>
+            <w:rStyle w:val="Hipervnculo"/>
+            <w:color w:val="A6A6A6" w:themeColor="background1" w:themeShade="A6"/>
+          </w:rPr>
+          <w:t>uPqWk</w:t>
+        </w:r>
+      </w:hyperlink>
+    </w:p>
+    <w:p>
+      <w:pPr>
+        <w:rPr>
+          <w:color w:val="A6A6A6" w:themeColor="background1" w:themeShade="A6"/>
+        </w:rPr>
+      </w:pPr>
+    </w:p>
+    <w:p>
+      <w:pPr>
+        <w:rPr>
+          <w:color w:val="A6A6A6" w:themeColor="background1" w:themeShade="A6"/>
+        </w:rPr>
+      </w:pPr>
+      <w:r>
+        <w:rPr>
+          <w:color w:val="A6A6A6" w:themeColor="background1" w:themeShade="A6"/>
+        </w:rPr>
+        <w:t xml:space="preserve">Código para </w:t>
+      </w:r>
+      <w:proofErr w:type="spellStart"/>
+      <w:r>
+        <w:rPr>
+          <w:color w:val="A6A6A6" w:themeColor="background1" w:themeShade="A6"/>
+        </w:rPr>
+        <w:t>Baristows</w:t>
+      </w:r>
+      <w:proofErr w:type="spellEnd"/>
+      <w:r>
+        <w:rPr>
+          <w:color w:val="A6A6A6" w:themeColor="background1" w:themeShade="A6"/>
+        </w:rPr>
+        <w:t>:</w:t>
+      </w:r>
+    </w:p>
+    <w:p>
+      <w:pPr>
+        <w:rPr>
+          <w:color w:val="A6A6A6" w:themeColor="background1" w:themeShade="A6"/>
+        </w:rPr>
+      </w:pPr>
+      <w:hyperlink r:id="rId12" w:history="1">
+        <w:r>
+          <w:rPr>
+            <w:rStyle w:val="Hipervnculo"/>
+            <w:color w:val="A6A6A6" w:themeColor="background1" w:themeShade="A6"/>
+          </w:rPr>
+          <w:t>https://youtu.be/dmsosSGVxgs</w:t>
+        </w:r>
+      </w:hyperlink>
+    </w:p>
+    <w:p>
+      <w:pPr>
+        <w:rPr>
+          <w:color w:val="000000" w:themeColor="text1"/>
+        </w:rPr>
+      </w:pPr>
+      <w:r>
+        <w:rPr>
+          <w:color w:val="A6A6A6" w:themeColor="background1" w:themeShade="A6"/>
+        </w:rPr>
+        <w:t>Explicación.</w:t>
+      </w:r>
+    </w:p>
+    <w:p>
+      <w:pPr>
+        <w:rPr>
+          <w:color w:val="A6A6A6" w:themeColor="background1" w:themeShade="A6"/>
+        </w:rPr>
+      </w:pPr>
+      <w:hyperlink r:id="rId13" w:history="1">
+        <w:r>
+          <w:rPr>
+            <w:rStyle w:val="Hipervnculo"/>
+            <w:color w:val="A6A6A6" w:themeColor="background1" w:themeShade="A6"/>
+          </w:rPr>
+          <w:t>https://github.com/ergenekonyigit/Numerical-Analysis-Examples/blob/master/Java/Bairstow's%20Numerical%20Analysis%20method.java</w:t>
+        </w:r>
+      </w:hyperlink>
+    </w:p>
+    <w:p>
+      <w:pPr>
+        <w:rPr>
+          <w:color w:val="A6A6A6" w:themeColor="background1" w:themeShade="A6"/>
+        </w:rPr>
+      </w:pPr>
+      <w:r>
+        <w:rPr>
+          <w:color w:val="A6A6A6" w:themeColor="background1" w:themeShade="A6"/>
+        </w:rPr>
+        <w:t>Aquí esta con algunos comentarios muy buenos.</w:t>
+      </w:r>
+    </w:p>
+    <w:p>
+      <w:pPr>
+        <w:rPr>
+          <w:color w:val="A6A6A6" w:themeColor="background1" w:themeShade="A6"/>
+        </w:rPr>
+      </w:pPr>
+    </w:p>
+    <w:p>
+      <w:pPr>
+        <w:rPr>
+          <w:color w:val="A6A6A6" w:themeColor="background1" w:themeShade="A6"/>
+        </w:rPr>
+      </w:pPr>
+      <w:r>
+        <w:rPr>
+          <w:color w:val="A6A6A6" w:themeColor="background1" w:themeShade="A6"/>
+        </w:rPr>
+        <w:t>Código para Muller:</w:t>
+      </w:r>
+    </w:p>
+    <w:p>
+      <w:pPr>
+        <w:rPr>
+          <w:color w:val="A6A6A6" w:themeColor="background1" w:themeShade="A6"/>
+        </w:rPr>
+      </w:pPr>
+      <w:hyperlink r:id="rId14" w:history="1">
+        <w:r>
+          <w:rPr>
+            <w:rStyle w:val="Hipervnculo"/>
+            <w:color w:val="A6A6A6" w:themeColor="background1" w:themeShade="A6"/>
+          </w:rPr>
+          <w:t>https://youtu.be/XIIE</w:t>
+        </w:r>
+        <w:r>
+          <w:rPr>
+            <w:rStyle w:val="Hipervnculo"/>
+            <w:color w:val="A6A6A6" w:themeColor="background1" w:themeShade="A6"/>
+          </w:rPr>
+          <w:t>j</w:t>
+        </w:r>
+        <w:r>
+          <w:rPr>
+            <w:rStyle w:val="Hipervnculo"/>
+            <w:color w:val="A6A6A6" w:themeColor="background1" w:themeShade="A6"/>
+          </w:rPr>
+          <w:t>wtkONc</w:t>
+        </w:r>
+      </w:hyperlink>
+    </w:p>
+    <w:p>
+      <w:pPr>
+        <w:rPr>
+          <w:color w:val="A6A6A6" w:themeColor="background1" w:themeShade="A6"/>
+        </w:rPr>
+      </w:pPr>
+      <w:r>
+        <w:rPr>
+          <w:color w:val="A6A6A6" w:themeColor="background1" w:themeShade="A6"/>
+        </w:rPr>
+        <w:t>Explicación.</w:t>
+      </w:r>
+    </w:p>
+    <w:p>
+      <w:pPr>
+        <w:rPr>
+          <w:color w:val="A6A6A6" w:themeColor="background1" w:themeShade="A6"/>
+        </w:rPr>
+      </w:pPr>
+      <w:hyperlink r:id="rId15" w:history="1">
+        <w:r>
+          <w:rPr>
+            <w:rStyle w:val="Hipervnculo"/>
+            <w:color w:val="A6A6A6" w:themeColor="background1" w:themeShade="A6"/>
+          </w:rPr>
+          <w:t>https://www.geeksforgeeks.org/program-muller-method/</w:t>
+        </w:r>
+      </w:hyperlink>
+    </w:p>
+    <w:p>
+      <w:pPr>
+        <w:rPr>
+          <w:color w:val="A6A6A6" w:themeColor="background1" w:themeShade="A6"/>
+        </w:rPr>
+      </w:pPr>
+      <w:r>
+        <w:rPr>
+          <w:color w:val="A6A6A6" w:themeColor="background1" w:themeShade="A6"/>
+        </w:rPr>
+        <w:t xml:space="preserve">Un blog con muy buenas explicaciones que deberían ir aquí. </w:t>
+      </w:r>
+    </w:p>
+    <w:p>
+      <w:pPr>
+        <w:rPr>
+          <w:color w:val="A6A6A6" w:themeColor="background1" w:themeShade="A6"/>
+        </w:rPr>
+      </w:pPr>
+      <w:hyperlink r:id="rId16" w:history="1">
+        <w:r>
+          <w:rPr>
+            <w:rStyle w:val="Hipervnculo"/>
+            <w:color w:val="A6A6A6" w:themeColor="background1" w:themeShade="A6"/>
+          </w:rPr>
+          <w:t>https://www.programcr</w:t>
+        </w:r>
+        <w:r>
+          <w:rPr>
+            <w:rStyle w:val="Hipervnculo"/>
+            <w:color w:val="A6A6A6" w:themeColor="background1" w:themeShade="A6"/>
+          </w:rPr>
+          <w:t>e</w:t>
+        </w:r>
+        <w:r>
+          <w:rPr>
+            <w:rStyle w:val="Hipervnculo"/>
+            <w:color w:val="A6A6A6" w:themeColor="background1" w:themeShade="A6"/>
+          </w:rPr>
+          <w:t>ek.com/java-api-examples/?class=org.apache.commons.math.util.MathUtils&amp;method=sign</w:t>
+        </w:r>
+      </w:hyperlink>
+    </w:p>
+    <w:p>
+      <w:pPr>
+        <w:rPr>
+          <w:color w:val="A6A6A6" w:themeColor="background1" w:themeShade="A6"/>
+        </w:rPr>
+      </w:pPr>
+      <w:r>
+        <w:rPr>
+          <w:color w:val="A6A6A6" w:themeColor="background1" w:themeShade="A6"/>
+        </w:rPr>
+        <w:t>Una pagina llena de códigos interesantes.</w:t>
+      </w:r>
+    </w:p>
+    <w:p>
+      <w:pPr>
+        <w:rPr>
+          <w:color w:val="A6A6A6" w:themeColor="background1" w:themeShade="A6"/>
+        </w:rPr>
+      </w:pPr>
+    </w:p>
+    <w:p>
+      <w:pPr>
+        <w:rPr>
+          <w:color w:val="A6A6A6" w:themeColor="background1" w:themeShade="A6"/>
+        </w:rPr>
+      </w:pPr>
+      <w:r>
+        <w:rPr>
+          <w:color w:val="A6A6A6" w:themeColor="background1" w:themeShade="A6"/>
+        </w:rPr>
+        <w:t>3. Solo enunciar las ideas que se nos ocurren para resolver el problema</w:t>
+      </w:r>
+      <w:r>
+        <w:rPr>
+          <w:color w:val="A6A6A6" w:themeColor="background1" w:themeShade="A6"/>
+        </w:rPr>
+        <w:t xml:space="preserve"> incluyendo los algoritmos que habíamos encontrado</w:t>
+      </w:r>
+      <w:r>
+        <w:rPr>
+          <w:color w:val="A6A6A6" w:themeColor="background1" w:themeShade="A6"/>
+        </w:rPr>
+        <w:t>.</w:t>
+      </w:r>
+    </w:p>
+    <w:p>
+      <w:pPr>
+        <w:rPr>
+          <w:color w:val="000000" w:themeColor="text1"/>
+        </w:rPr>
+      </w:pPr>
+      <w:r>
+        <w:rPr>
+          <w:color w:val="000000" w:themeColor="text1"/>
+        </w:rPr>
+        <w:t xml:space="preserve">-Basada en la investigación anterior podemos determinar </w:t>
+      </w:r>
+      <w:r>
+        <w:rPr>
+          <w:color w:val="000000" w:themeColor="text1"/>
+        </w:rPr>
+        <w:t>que tratar</w:t>
+      </w:r>
+      <w:r>
+        <w:rPr>
+          <w:color w:val="000000" w:themeColor="text1"/>
+        </w:rPr>
+        <w:t xml:space="preserve"> de crear un método para hallar raíces resulta más complejo de lo que se quisiera admitir, aunque tratar </w:t>
+      </w:r>
+      <w:proofErr w:type="gramStart"/>
+      <w:r>
+        <w:rPr>
+          <w:color w:val="000000" w:themeColor="text1"/>
+        </w:rPr>
+        <w:t>de  hacer</w:t>
+      </w:r>
+      <w:proofErr w:type="gramEnd"/>
+      <w:r>
+        <w:rPr>
+          <w:color w:val="000000" w:themeColor="text1"/>
+        </w:rPr>
+        <w:t xml:space="preserve"> una búsqueda completa de las raíces sería un ejercicio interesante, no resultaría particularmente útil, dado que la complejidad temporal podría (y sería lo más probable) ser exponencial</w:t>
+      </w:r>
+      <w:r>
+        <w:rPr>
+          <w:color w:val="000000" w:themeColor="text1"/>
+        </w:rPr>
+        <w:t>.</w:t>
+      </w:r>
+      <w:r>
+        <w:rPr>
+          <w:color w:val="000000" w:themeColor="text1"/>
+        </w:rPr>
+        <w:t xml:space="preserve"> </w:t>
+      </w:r>
+      <w:r>
+        <w:rPr>
+          <w:color w:val="000000" w:themeColor="text1"/>
+        </w:rPr>
+        <w:t>I</w:t>
+      </w:r>
+      <w:r>
+        <w:rPr>
+          <w:color w:val="000000" w:themeColor="text1"/>
+        </w:rPr>
+        <w:t>ncluso creando restricciones a partir de las opciones que nos plantea Ruffini</w:t>
+      </w:r>
+      <w:r>
+        <w:rPr>
+          <w:color w:val="000000" w:themeColor="text1"/>
+        </w:rPr>
+        <w:t xml:space="preserve"> con la división del coeficiente de mayor grado sobre el de menor grado, para determinar las posibles raíces el</w:t>
+      </w:r>
+      <w:r>
+        <w:rPr>
+          <w:color w:val="000000" w:themeColor="text1"/>
+        </w:rPr>
+        <w:t xml:space="preserve"> </w:t>
+      </w:r>
+      <w:r>
+        <w:rPr>
+          <w:color w:val="000000" w:themeColor="text1"/>
+        </w:rPr>
+        <w:t>proceso</w:t>
+      </w:r>
+      <w:r>
+        <w:rPr>
+          <w:color w:val="000000" w:themeColor="text1"/>
+        </w:rPr>
+        <w:t xml:space="preserve"> no sería remotamente tan eficiente como</w:t>
+      </w:r>
+      <w:r>
+        <w:rPr>
+          <w:color w:val="000000" w:themeColor="text1"/>
+        </w:rPr>
+        <w:t xml:space="preserve"> el de</w:t>
+      </w:r>
+      <w:r>
+        <w:rPr>
+          <w:color w:val="000000" w:themeColor="text1"/>
+        </w:rPr>
+        <w:t xml:space="preserve"> las siguientes opciones a considerar.</w:t>
+      </w:r>
+    </w:p>
+    <w:p>
+      <w:pPr>
+        <w:rPr>
+          <w:color w:val="000000" w:themeColor="text1"/>
+        </w:rPr>
+      </w:pPr>
+      <w:r>
+        <w:rPr>
+          <w:color w:val="000000" w:themeColor="text1"/>
+        </w:rPr>
+        <w:t>-Codificar los métodos de Newton, Muller o Bairstows, este ejercicio resulta más conveniente dado que estos procedimientos están dados en sí mismos   como algoritmos iterativos en los que se busca a partir de un proceso matemático tratar de aproximar los valores de las raíces.</w:t>
+      </w:r>
+    </w:p>
+    <w:p>
+      <w:pPr>
+        <w:rPr>
+          <w:color w:val="A6A6A6" w:themeColor="background1" w:themeShade="A6"/>
+        </w:rPr>
+      </w:pPr>
+      <w:r>
+        <w:rPr>
+          <w:color w:val="A6A6A6" w:themeColor="background1" w:themeShade="A6"/>
+        </w:rPr>
+        <w:t>4. Poner los algoritmos que creamos pueden resolver el problema, sin importar que podamos o no analizar su complejidad temporal</w:t>
+      </w:r>
+      <w:r>
+        <w:rPr>
+          <w:color w:val="A6A6A6" w:themeColor="background1" w:themeShade="A6"/>
+        </w:rPr>
+        <w:t>, poner la complejidad temporal de las que podamos crear (Deben ser al menos 3)</w:t>
+      </w:r>
+      <w:r>
+        <w:rPr>
+          <w:color w:val="A6A6A6" w:themeColor="background1" w:themeShade="A6"/>
+        </w:rPr>
+        <w:t>.</w:t>
+      </w:r>
+    </w:p>
+    <w:p>
+      <w:pPr>
+        <w:rPr>
+          <w:color w:val="A6A6A6" w:themeColor="background1" w:themeShade="A6"/>
+        </w:rPr>
+      </w:pPr>
+      <w:r>
+        <w:rPr>
+          <w:color w:val="A6A6A6" w:themeColor="background1" w:themeShade="A6"/>
+        </w:rPr>
+        <w:lastRenderedPageBreak/>
+        <w:t>5. Para encontrar las respuestas que estamos buscando debemos tener en cuenta factores como la complejidad temporal, y el hecho de que podamos calcularla.</w:t>
+      </w:r>
+    </w:p>
+    <w:p/>
+    <w:p>
+      <w:r>
+        <w:t>Bibliografía:</w:t>
+      </w:r>
+    </w:p>
+    <w:p>
+      <w:hyperlink r:id="rId17" w:history="1">
         <w:r>
           <w:rPr>
             <w:rStyle w:val="Hipervnculo"/>
           </w:rPr>
-          <w:t>https://youtu.be/zEvfkSuPqWk</w:t>
+          <w:t>https://prezi.com/kdjcizosymv7/metodo-de-muller/</w:t>
         </w:r>
       </w:hyperlink>
-      <w:bookmarkStart w:id="0" w:name="_GoBack"/>
-      <w:bookmarkEnd w:id="0"/>
-    </w:p>
-    <w:p/>
-    <w:p>
-      <w:r>
-        <w:t xml:space="preserve">Código para </w:t>
-      </w:r>
-      <w:proofErr w:type="spellStart"/>
-      <w:r>
-        <w:t>Baristows</w:t>
-      </w:r>
-      <w:proofErr w:type="spellEnd"/>
-      <w:r>
-        <w:t>:</w:t>
-      </w:r>
-    </w:p>
-    <w:p>
-      <w:hyperlink r:id="rId5" w:history="1">
-        <w:r>
-          <w:rPr>
-            <w:rStyle w:val="Hipervnculo"/>
-          </w:rPr>
-          <w:t>https://youtu.be/dmsosSGVxgs</w:t>
-        </w:r>
-      </w:hyperlink>
-    </w:p>
-    <w:p>
-      <w:r>
-        <w:t>Explicación.</w:t>
-      </w:r>
-    </w:p>
-    <w:p>
-      <w:hyperlink r:id="rId6" w:history="1">
-        <w:r>
-          <w:rPr>
-            <w:rStyle w:val="Hipervnculo"/>
-          </w:rPr>
-          <w:t>https://github.com/ergenekonyigit/Numerical-Analysis-Examples/blob/master/Java/Bairstow's%20Numerical%20Analysis%20method.java</w:t>
-        </w:r>
-      </w:hyperlink>
-    </w:p>
-    <w:p>
-      <w:r>
-        <w:t>Aquí esta con algunos comentarios muy buenos.</w:t>
-      </w:r>
-    </w:p>
-    <w:p/>
-    <w:p>
-      <w:r>
-        <w:t xml:space="preserve">Código para </w:t>
-      </w:r>
-      <w:proofErr w:type="spellStart"/>
-      <w:r>
-        <w:t>Muller</w:t>
-      </w:r>
-      <w:proofErr w:type="spellEnd"/>
-      <w:r>
-        <w:t>:</w:t>
-      </w:r>
-    </w:p>
-    <w:p>
-      <w:hyperlink r:id="rId7" w:history="1">
-        <w:r>
-          <w:rPr>
-            <w:rStyle w:val="Hipervnculo"/>
-          </w:rPr>
-          <w:t>https://youtu.be/XIIEjwtkONc</w:t>
-        </w:r>
-      </w:hyperlink>
-    </w:p>
-    <w:p>
-      <w:r>
-        <w:t>Explicación.</w:t>
-      </w:r>
-    </w:p>
-    <w:p>
-      <w:hyperlink r:id="rId8" w:history="1">
+    </w:p>
+    <w:p>
+      <w:hyperlink r:id="rId18" w:history="1">
         <w:r>
           <w:rPr>
             <w:rStyle w:val="Hipervnculo"/>
@@ -181,54 +1656,26 @@
       </w:hyperlink>
     </w:p>
     <w:p>
-      <w:r>
-        <w:t xml:space="preserve">Un blog con muy buenas explicaciones que deberían ir aquí. </w:t>
-      </w:r>
-    </w:p>
-    <w:p>
-      <w:hyperlink r:id="rId9" w:history="1">
+      <w:hyperlink r:id="rId19" w:history="1">
         <w:r>
           <w:rPr>
             <w:rStyle w:val="Hipervnculo"/>
           </w:rPr>
-          <w:t>https://www.programcreek.com/java-api-examples/?class=org.apache.commons.math.util.MathUtils&amp;method=sign</w:t>
+          <w:t>https://github.com/ergenekonyigit/Numerical-Analysis-Examples</w:t>
         </w:r>
       </w:hyperlink>
     </w:p>
     <w:p>
-      <w:r>
-        <w:t>Una pagina llena de códigos interesantes.</w:t>
-      </w:r>
+      <w:hyperlink r:id="rId20" w:history="1">
+        <w:r>
+          <w:rPr>
+            <w:rStyle w:val="Hipervnculo"/>
+          </w:rPr>
+          <w:t>https://www.youtube.com/watch?v=dmsosSGVxgs&amp;feature=youtu.be</w:t>
+        </w:r>
+      </w:hyperlink>
     </w:p>
     <w:p/>
-    <w:p>
-      <w:r>
-        <w:t>3. Solo enunciar las ideas que se nos ocurren para resolver el problema</w:t>
-      </w:r>
-      <w:r>
-        <w:t xml:space="preserve"> incluyendo los algoritmos que habíamos encontrado</w:t>
-      </w:r>
-      <w:r>
-        <w:t>.</w:t>
-      </w:r>
-    </w:p>
-    <w:p>
-      <w:r>
-        <w:lastRenderedPageBreak/>
-        <w:t>4. Poner los algoritmos que creamos pueden resolver el problema, sin importar que podamos o no analizar su complejidad temporal</w:t>
-      </w:r>
-      <w:r>
-        <w:t>, poner la complejidad temporal de las que podamos crear (Deben ser al menos 3)</w:t>
-      </w:r>
-      <w:r>
-        <w:t>.</w:t>
-      </w:r>
-    </w:p>
-    <w:p>
-      <w:r>
-        <w:t>5. Para encontrar las respuestas que estamos buscando debemos tener en cuenta factores como la complejidad temporal, y el hecho de que podamos calcularla.</w:t>
-      </w:r>
-    </w:p>
     <w:sectPr>
       <w:pgSz w:w="12240" w:h="15840"/>
       <w:pgMar w:top="1417" w:right="1701" w:bottom="1417" w:left="1701" w:header="708" w:footer="708" w:gutter="0"/>
@@ -637,6 +2084,26 @@
     <w:name w:val="Normal"/>
     <w:qFormat/>
   </w:style>
+  <w:style w:type="paragraph" w:styleId="Ttulo3">
+    <w:name w:val="heading 3"/>
+    <w:basedOn w:val="Normal"/>
+    <w:link w:val="Ttulo3Car"/>
+    <w:uiPriority w:val="9"/>
+    <w:qFormat/>
+    <w:rsid w:val="00306F1B"/>
+    <w:pPr>
+      <w:spacing w:before="100" w:beforeAutospacing="1" w:after="100" w:afterAutospacing="1" w:line="240" w:lineRule="auto"/>
+      <w:outlineLvl w:val="2"/>
+    </w:pPr>
+    <w:rPr>
+      <w:rFonts w:ascii="Times New Roman" w:eastAsia="Times New Roman" w:hAnsi="Times New Roman" w:cs="Times New Roman"/>
+      <w:b/>
+      <w:bCs/>
+      <w:sz w:val="27"/>
+      <w:szCs w:val="27"/>
+      <w:lang w:eastAsia="es-CO"/>
+    </w:rPr>
+  </w:style>
   <w:style w:type="character" w:default="1" w:styleId="Fuentedeprrafopredeter">
     <w:name w:val="Default Paragraph Font"/>
     <w:uiPriority w:val="1"/>
@@ -685,6 +2152,50 @@
     <w:rPr>
       <w:color w:val="605E5C"/>
       <w:shd w:val="clear" w:color="auto" w:fill="E1DFDD"/>
+    </w:rPr>
+  </w:style>
+  <w:style w:type="character" w:styleId="Hipervnculovisitado">
+    <w:name w:val="FollowedHyperlink"/>
+    <w:basedOn w:val="Fuentedeprrafopredeter"/>
+    <w:uiPriority w:val="99"/>
+    <w:semiHidden/>
+    <w:unhideWhenUsed/>
+    <w:rsid w:val="00410C26"/>
+    <w:rPr>
+      <w:color w:val="954F72" w:themeColor="followedHyperlink"/>
+      <w:u w:val="single"/>
+    </w:rPr>
+  </w:style>
+  <w:style w:type="character" w:customStyle="1" w:styleId="Ttulo3Car">
+    <w:name w:val="Título 3 Car"/>
+    <w:basedOn w:val="Fuentedeprrafopredeter"/>
+    <w:link w:val="Ttulo3"/>
+    <w:uiPriority w:val="9"/>
+    <w:rsid w:val="00306F1B"/>
+    <w:rPr>
+      <w:rFonts w:ascii="Times New Roman" w:eastAsia="Times New Roman" w:hAnsi="Times New Roman" w:cs="Times New Roman"/>
+      <w:b/>
+      <w:bCs/>
+      <w:sz w:val="27"/>
+      <w:szCs w:val="27"/>
+      <w:lang w:eastAsia="es-CO"/>
+    </w:rPr>
+  </w:style>
+  <w:style w:type="paragraph" w:styleId="NormalWeb">
+    <w:name w:val="Normal (Web)"/>
+    <w:basedOn w:val="Normal"/>
+    <w:uiPriority w:val="99"/>
+    <w:semiHidden/>
+    <w:unhideWhenUsed/>
+    <w:rsid w:val="00306F1B"/>
+    <w:pPr>
+      <w:spacing w:before="100" w:beforeAutospacing="1" w:after="100" w:afterAutospacing="1" w:line="240" w:lineRule="auto"/>
+    </w:pPr>
+    <w:rPr>
+      <w:rFonts w:ascii="Times New Roman" w:eastAsia="Times New Roman" w:hAnsi="Times New Roman" w:cs="Times New Roman"/>
+      <w:sz w:val="24"/>
+      <w:szCs w:val="24"/>
+      <w:lang w:eastAsia="es-CO"/>
     </w:rPr>
   </w:style>
 </w:styles>

</xml_diff>

<commit_message>
Avances en la documentacion y mejoras en el codigo
</commit_message>
<xml_diff>
--- a/Lab1/Documentacion/Método de la ingeniería.docx
+++ b/Lab1/Documentacion/Método de la ingeniería.docx
@@ -84,6 +84,460 @@
         <w:t>-Oracle quiere visualizar la funcionalidad de los algoritmos desde una interfaz gráfica.</w:t>
       </w:r>
     </w:p>
+    <w:tbl>
+      <w:tblPr>
+        <w:tblStyle w:val="Tablaconcuadrcula"/>
+        <w:tblW w:w="0" w:type="auto"/>
+        <w:tblLook w:val="04A0" w:firstRow="1" w:lastRow="0" w:firstColumn="1" w:lastColumn="0" w:noHBand="0" w:noVBand="1"/>
+      </w:tblPr>
+      <w:tblGrid>
+        <w:gridCol w:w="2942"/>
+        <w:gridCol w:w="5842"/>
+      </w:tblGrid>
+      <w:tr>
+        <w:tc>
+          <w:tcPr>
+            <w:tcW w:w="2942" w:type="dxa"/>
+            <w:shd w:val="clear" w:color="auto" w:fill="BFBFBF" w:themeFill="background1" w:themeFillShade="BF"/>
+          </w:tcPr>
+          <w:p>
+            <w:r>
+              <w:t>Nombre</w:t>
+            </w:r>
+          </w:p>
+        </w:tc>
+        <w:tc>
+          <w:tcPr>
+            <w:tcW w:w="5842" w:type="dxa"/>
+          </w:tcPr>
+          <w:p>
+            <w:r>
+              <w:rPr>
+                <w:rFonts w:ascii="Arial" w:hAnsi="Arial" w:cs="Arial"/>
+                <w:color w:val="000000"/>
+                <w:sz w:val="20"/>
+                <w:szCs w:val="20"/>
+              </w:rPr>
+              <w:t>Ingresar el polinomio que desea resolver</w:t>
+            </w:r>
+          </w:p>
+        </w:tc>
+      </w:tr>
+      <w:tr>
+        <w:tc>
+          <w:tcPr>
+            <w:tcW w:w="2942" w:type="dxa"/>
+            <w:shd w:val="clear" w:color="auto" w:fill="BFBFBF" w:themeFill="background1" w:themeFillShade="BF"/>
+          </w:tcPr>
+          <w:p>
+            <w:r>
+              <w:t>Resumen</w:t>
+            </w:r>
+          </w:p>
+        </w:tc>
+        <w:tc>
+          <w:tcPr>
+            <w:tcW w:w="5842" w:type="dxa"/>
+          </w:tcPr>
+          <w:p>
+            <w:r>
+              <w:t>El usuario puede proponer los coeficientes del polinomio al que le quiere hallar las raíces.</w:t>
+            </w:r>
+          </w:p>
+        </w:tc>
+      </w:tr>
+      <w:tr>
+        <w:tc>
+          <w:tcPr>
+            <w:tcW w:w="2942" w:type="dxa"/>
+            <w:shd w:val="clear" w:color="auto" w:fill="BFBFBF" w:themeFill="background1" w:themeFillShade="BF"/>
+          </w:tcPr>
+          <w:p>
+            <w:r>
+              <w:t>Entradas</w:t>
+            </w:r>
+          </w:p>
+        </w:tc>
+        <w:tc>
+          <w:tcPr>
+            <w:tcW w:w="5842" w:type="dxa"/>
+          </w:tcPr>
+          <w:p>
+            <w:r>
+              <w:t>Una serie de números racionales para representar los coeficientes del polinomio a resolver.</w:t>
+            </w:r>
+          </w:p>
+        </w:tc>
+      </w:tr>
+      <w:tr>
+        <w:tc>
+          <w:tcPr>
+            <w:tcW w:w="2942" w:type="dxa"/>
+            <w:shd w:val="clear" w:color="auto" w:fill="BFBFBF" w:themeFill="background1" w:themeFillShade="BF"/>
+          </w:tcPr>
+          <w:p>
+            <w:r>
+              <w:t>Resultados</w:t>
+            </w:r>
+          </w:p>
+        </w:tc>
+        <w:tc>
+          <w:tcPr>
+            <w:tcW w:w="5842" w:type="dxa"/>
+          </w:tcPr>
+          <w:p>
+            <w:r>
+              <w:t>Ninguna.</w:t>
+            </w:r>
+          </w:p>
+        </w:tc>
+      </w:tr>
+    </w:tbl>
+    <w:p/>
+    <w:tbl>
+      <w:tblPr>
+        <w:tblStyle w:val="Tablaconcuadrcula"/>
+        <w:tblW w:w="0" w:type="auto"/>
+        <w:tblLook w:val="04A0" w:firstRow="1" w:lastRow="0" w:firstColumn="1" w:lastColumn="0" w:noHBand="0" w:noVBand="1"/>
+      </w:tblPr>
+      <w:tblGrid>
+        <w:gridCol w:w="2942"/>
+        <w:gridCol w:w="5842"/>
+      </w:tblGrid>
+      <w:tr>
+        <w:tc>
+          <w:tcPr>
+            <w:tcW w:w="2942" w:type="dxa"/>
+            <w:shd w:val="clear" w:color="auto" w:fill="BFBFBF" w:themeFill="background1" w:themeFillShade="BF"/>
+          </w:tcPr>
+          <w:p>
+            <w:r>
+              <w:t>Nombre</w:t>
+            </w:r>
+          </w:p>
+        </w:tc>
+        <w:tc>
+          <w:tcPr>
+            <w:tcW w:w="5842" w:type="dxa"/>
+          </w:tcPr>
+          <w:p>
+            <w:r>
+              <w:rPr>
+                <w:rFonts w:ascii="Arial" w:hAnsi="Arial" w:cs="Arial"/>
+                <w:color w:val="000000"/>
+                <w:sz w:val="20"/>
+                <w:szCs w:val="20"/>
+              </w:rPr>
+              <w:t>Generar aleatoriamente polinomios</w:t>
+            </w:r>
+          </w:p>
+        </w:tc>
+      </w:tr>
+      <w:tr>
+        <w:tc>
+          <w:tcPr>
+            <w:tcW w:w="2942" w:type="dxa"/>
+            <w:shd w:val="clear" w:color="auto" w:fill="BFBFBF" w:themeFill="background1" w:themeFillShade="BF"/>
+          </w:tcPr>
+          <w:p>
+            <w:r>
+              <w:t>Resumen</w:t>
+            </w:r>
+          </w:p>
+        </w:tc>
+        <w:tc>
+          <w:tcPr>
+            <w:tcW w:w="5842" w:type="dxa"/>
+          </w:tcPr>
+          <w:p>
+            <w:r>
+              <w:t>El usuario puede generar un polinomio con coeficientes escogidos al azar.</w:t>
+            </w:r>
+          </w:p>
+        </w:tc>
+      </w:tr>
+      <w:tr>
+        <w:tc>
+          <w:tcPr>
+            <w:tcW w:w="2942" w:type="dxa"/>
+            <w:shd w:val="clear" w:color="auto" w:fill="BFBFBF" w:themeFill="background1" w:themeFillShade="BF"/>
+          </w:tcPr>
+          <w:p>
+            <w:r>
+              <w:t>Entradas</w:t>
+            </w:r>
+          </w:p>
+        </w:tc>
+        <w:tc>
+          <w:tcPr>
+            <w:tcW w:w="5842" w:type="dxa"/>
+          </w:tcPr>
+          <w:p>
+            <w:r>
+              <w:t>Ninguna.</w:t>
+            </w:r>
+          </w:p>
+        </w:tc>
+      </w:tr>
+      <w:tr>
+        <w:tc>
+          <w:tcPr>
+            <w:tcW w:w="2942" w:type="dxa"/>
+            <w:shd w:val="clear" w:color="auto" w:fill="BFBFBF" w:themeFill="background1" w:themeFillShade="BF"/>
+          </w:tcPr>
+          <w:p>
+            <w:r>
+              <w:t>Resultados</w:t>
+            </w:r>
+          </w:p>
+        </w:tc>
+        <w:tc>
+          <w:tcPr>
+            <w:tcW w:w="5842" w:type="dxa"/>
+          </w:tcPr>
+          <w:p>
+            <w:pPr>
+              <w:rPr>
+                <w:u w:val="single"/>
+              </w:rPr>
+            </w:pPr>
+            <w:r>
+              <w:t>Una serie de números aleatorios enteros para representar los coeficientes del polinomio a resolver.</w:t>
+            </w:r>
+          </w:p>
+        </w:tc>
+      </w:tr>
+    </w:tbl>
+    <w:p/>
+    <w:tbl>
+      <w:tblPr>
+        <w:tblStyle w:val="Tablaconcuadrcula"/>
+        <w:tblW w:w="0" w:type="auto"/>
+        <w:tblLook w:val="04A0" w:firstRow="1" w:lastRow="0" w:firstColumn="1" w:lastColumn="0" w:noHBand="0" w:noVBand="1"/>
+      </w:tblPr>
+      <w:tblGrid>
+        <w:gridCol w:w="2942"/>
+        <w:gridCol w:w="5842"/>
+      </w:tblGrid>
+      <w:tr>
+        <w:tc>
+          <w:tcPr>
+            <w:tcW w:w="2942" w:type="dxa"/>
+            <w:shd w:val="clear" w:color="auto" w:fill="BFBFBF" w:themeFill="background1" w:themeFillShade="BF"/>
+          </w:tcPr>
+          <w:p>
+            <w:r>
+              <w:t>Nombre</w:t>
+            </w:r>
+          </w:p>
+        </w:tc>
+        <w:tc>
+          <w:tcPr>
+            <w:tcW w:w="5842" w:type="dxa"/>
+          </w:tcPr>
+          <w:p>
+            <w:r>
+              <w:rPr>
+                <w:rFonts w:ascii="Arial" w:hAnsi="Arial" w:cs="Arial"/>
+                <w:color w:val="000000"/>
+                <w:sz w:val="20"/>
+                <w:szCs w:val="20"/>
+              </w:rPr>
+              <w:t>Visualizar las raíces del polinomio</w:t>
+            </w:r>
+          </w:p>
+        </w:tc>
+      </w:tr>
+      <w:tr>
+        <w:tc>
+          <w:tcPr>
+            <w:tcW w:w="2942" w:type="dxa"/>
+            <w:shd w:val="clear" w:color="auto" w:fill="BFBFBF" w:themeFill="background1" w:themeFillShade="BF"/>
+          </w:tcPr>
+          <w:p>
+            <w:r>
+              <w:t>Resumen</w:t>
+            </w:r>
+          </w:p>
+        </w:tc>
+        <w:tc>
+          <w:tcPr>
+            <w:tcW w:w="5842" w:type="dxa"/>
+          </w:tcPr>
+          <w:p>
+            <w:r>
+              <w:t>Las posibles raíces del polinomio son desplegadas en la interfaz.</w:t>
+            </w:r>
+          </w:p>
+        </w:tc>
+      </w:tr>
+      <w:tr>
+        <w:tc>
+          <w:tcPr>
+            <w:tcW w:w="2942" w:type="dxa"/>
+            <w:shd w:val="clear" w:color="auto" w:fill="BFBFBF" w:themeFill="background1" w:themeFillShade="BF"/>
+          </w:tcPr>
+          <w:p>
+            <w:r>
+              <w:t>Entradas</w:t>
+            </w:r>
+          </w:p>
+        </w:tc>
+        <w:tc>
+          <w:tcPr>
+            <w:tcW w:w="5842" w:type="dxa"/>
+          </w:tcPr>
+          <w:p>
+            <w:r>
+              <w:t>Ninguna.</w:t>
+            </w:r>
+          </w:p>
+        </w:tc>
+      </w:tr>
+      <w:tr>
+        <w:tc>
+          <w:tcPr>
+            <w:tcW w:w="2942" w:type="dxa"/>
+            <w:shd w:val="clear" w:color="auto" w:fill="BFBFBF" w:themeFill="background1" w:themeFillShade="BF"/>
+          </w:tcPr>
+          <w:p>
+            <w:r>
+              <w:t>Resultados</w:t>
+            </w:r>
+          </w:p>
+        </w:tc>
+        <w:tc>
+          <w:tcPr>
+            <w:tcW w:w="5842" w:type="dxa"/>
+          </w:tcPr>
+          <w:p>
+            <w:r>
+              <w:t>Una lista de números reales representando las raíces del polinomio.</w:t>
+            </w:r>
+          </w:p>
+        </w:tc>
+      </w:tr>
+    </w:tbl>
+    <w:p/>
+    <w:tbl>
+      <w:tblPr>
+        <w:tblStyle w:val="Tablaconcuadrcula"/>
+        <w:tblW w:w="0" w:type="auto"/>
+        <w:tblLook w:val="04A0" w:firstRow="1" w:lastRow="0" w:firstColumn="1" w:lastColumn="0" w:noHBand="0" w:noVBand="1"/>
+      </w:tblPr>
+      <w:tblGrid>
+        <w:gridCol w:w="2942"/>
+        <w:gridCol w:w="5842"/>
+      </w:tblGrid>
+      <w:tr>
+        <w:tc>
+          <w:tcPr>
+            <w:tcW w:w="2942" w:type="dxa"/>
+            <w:shd w:val="clear" w:color="auto" w:fill="BFBFBF" w:themeFill="background1" w:themeFillShade="BF"/>
+          </w:tcPr>
+          <w:p>
+            <w:r>
+              <w:t>Nombre</w:t>
+            </w:r>
+          </w:p>
+        </w:tc>
+        <w:tc>
+          <w:tcPr>
+            <w:tcW w:w="5842" w:type="dxa"/>
+          </w:tcPr>
+          <w:p>
+            <w:r>
+              <w:t xml:space="preserve">Resolver el polinomio con 2 algoritmos diferentes </w:t>
+            </w:r>
+          </w:p>
+        </w:tc>
+      </w:tr>
+      <w:tr>
+        <w:tc>
+          <w:tcPr>
+            <w:tcW w:w="2942" w:type="dxa"/>
+            <w:shd w:val="clear" w:color="auto" w:fill="BFBFBF" w:themeFill="background1" w:themeFillShade="BF"/>
+          </w:tcPr>
+          <w:p>
+            <w:r>
+              <w:t>Resumen</w:t>
+            </w:r>
+          </w:p>
+        </w:tc>
+        <w:tc>
+          <w:tcPr>
+            <w:tcW w:w="5842" w:type="dxa"/>
+          </w:tcPr>
+          <w:p>
+            <w:r>
+              <w:t>Se le permite al usuario escoger que algoritmo quiere usar para resolver el problema.</w:t>
+            </w:r>
+          </w:p>
+        </w:tc>
+      </w:tr>
+      <w:tr>
+        <w:tc>
+          <w:tcPr>
+            <w:tcW w:w="2942" w:type="dxa"/>
+            <w:shd w:val="clear" w:color="auto" w:fill="BFBFBF" w:themeFill="background1" w:themeFillShade="BF"/>
+          </w:tcPr>
+          <w:p>
+            <w:r>
+              <w:t>Entradas</w:t>
+            </w:r>
+          </w:p>
+        </w:tc>
+        <w:tc>
+          <w:tcPr>
+            <w:tcW w:w="5842" w:type="dxa"/>
+          </w:tcPr>
+          <w:p>
+            <w:r>
+              <w:t>El algoritmo elegido para realizar la operación.</w:t>
+            </w:r>
+          </w:p>
+        </w:tc>
+      </w:tr>
+      <w:tr>
+        <w:tc>
+          <w:tcPr>
+            <w:tcW w:w="2942" w:type="dxa"/>
+            <w:shd w:val="clear" w:color="auto" w:fill="BFBFBF" w:themeFill="background1" w:themeFillShade="BF"/>
+          </w:tcPr>
+          <w:p>
+            <w:r>
+              <w:t>Resultados</w:t>
+            </w:r>
+          </w:p>
+        </w:tc>
+        <w:tc>
+          <w:tcPr>
+            <w:tcW w:w="5842" w:type="dxa"/>
+          </w:tcPr>
+          <w:p>
+            <w:r>
+              <w:t>Una lista de números reales representando las raíces del polinomio.</w:t>
+            </w:r>
+          </w:p>
+        </w:tc>
+      </w:tr>
+    </w:tbl>
+    <w:p>
+      <w:pPr>
+        <w:jc w:val="both"/>
+        <w:rPr>
+          <w:color w:val="000000" w:themeColor="text1"/>
+        </w:rPr>
+      </w:pPr>
+    </w:p>
+    <w:p>
+      <w:pPr>
+        <w:jc w:val="both"/>
+        <w:rPr>
+          <w:color w:val="000000" w:themeColor="text1"/>
+        </w:rPr>
+      </w:pPr>
+    </w:p>
     <w:p>
       <w:pPr>
         <w:jc w:val="both"/>
@@ -131,7 +585,14 @@
         <w:rPr>
           <w:color w:val="000000" w:themeColor="text1"/>
         </w:rPr>
-        <w:t xml:space="preserve"> ​ es una expresión algebraica constituida por una suma finita de productos entre variables (valores no determinados o desconocidos) y constantes (números fijos llamados coeficientes), o bien una sola variable. Las variables pueden tener exponentes de valores definidos naturales incluido el cero y cuyo valor máximo se conocerá como grado del polinomio. </w:t>
+        <w:t xml:space="preserve"> ​ es una expresión algebraica constituida por una suma finita de productos entre variables (valores no determinados o </w:t>
+      </w:r>
+      <w:r>
+        <w:rPr>
+          <w:color w:val="000000" w:themeColor="text1"/>
+        </w:rPr>
+        <w:lastRenderedPageBreak/>
+        <w:t xml:space="preserve">desconocidos) y constantes (números fijos llamados coeficientes), o bien una sola variable. Las variables pueden tener exponentes de valores definidos naturales incluido el cero y cuyo valor máximo se conocerá como grado del polinomio. </w:t>
       </w:r>
     </w:p>
     <w:p>
@@ -299,13 +760,7 @@
         <w:rPr>
           <w:color w:val="000000" w:themeColor="text1"/>
         </w:rPr>
-        <w:t xml:space="preserve"> </w:t>
-      </w:r>
-      <w:r>
-        <w:rPr>
-          <w:color w:val="000000" w:themeColor="text1"/>
-        </w:rPr>
-        <w:t>P(x) </w:t>
+        <w:t xml:space="preserve"> P(x) </w:t>
       </w:r>
       <w:r>
         <w:rPr>
@@ -421,6 +876,9 @@
         </w:rPr>
       </w:pPr>
       <w:r>
+        <w:rPr>
+          <w:noProof/>
+        </w:rPr>
         <w:drawing>
           <wp:anchor distT="0" distB="0" distL="114300" distR="114300" simplePos="0" relativeHeight="251674624" behindDoc="0" locked="0" layoutInCell="1" allowOverlap="1" wp14:anchorId="5A29707D">
             <wp:simplePos x="0" y="0"/>
@@ -623,7 +1081,6 @@
         <w:rPr>
           <w:color w:val="000000" w:themeColor="text1"/>
         </w:rPr>
-        <w:lastRenderedPageBreak/>
         <w:t>3.</w:t>
       </w:r>
     </w:p>
@@ -768,41 +1225,27 @@
           <w:b/>
           <w:color w:val="000000" w:themeColor="text1"/>
         </w:rPr>
-        <w:t xml:space="preserve">Opción </w:t>
+        <w:t xml:space="preserve">Opción 2 \ </w:t>
       </w:r>
       <w:r>
         <w:rPr>
           <w:b/>
           <w:color w:val="000000" w:themeColor="text1"/>
         </w:rPr>
-        <w:t>2</w:t>
-      </w:r>
-      <w:r>
-        <w:rPr>
-          <w:b/>
-          <w:color w:val="000000" w:themeColor="text1"/>
-        </w:rPr>
-        <w:t xml:space="preserve"> \</w:t>
-      </w:r>
-      <w:r>
-        <w:rPr>
-          <w:b/>
-          <w:color w:val="000000" w:themeColor="text1"/>
-        </w:rPr>
-        <w:t xml:space="preserve"> </w:t>
-      </w:r>
-      <w:r>
-        <w:rPr>
-          <w:b/>
-          <w:color w:val="000000" w:themeColor="text1"/>
-        </w:rPr>
         <w:t>El método de Ruffini</w:t>
       </w:r>
       <w:r>
         <w:rPr>
           <w:color w:val="000000" w:themeColor="text1"/>
         </w:rPr>
-        <w:t xml:space="preserve"> para polinomios nos permite dividir un polinomio de grado 2 o mayor con el fin de obtener uno de un grado menor, para seguir en la búsqueda de las raíces que aún no se conozcan. Sirve mucho en el caso de polinomios de tercer grado, ya que si logramos descifrar alguna de sus raíces podremos obtener uno de grado 2 y finalmente mediante la fórmula de Bhaskara, averiguar las dos raíces restantes.</w:t>
+        <w:t xml:space="preserve"> para polinomios nos permite dividir un polinomio de grado 2 o mayor con el fin de obtener uno de un grado menor, para seguir en la búsqueda de las raíces que aún no se conozcan. Sirve mucho en el caso de polinomios de tercer grado, ya que si logramos </w:t>
+      </w:r>
+      <w:r>
+        <w:rPr>
+          <w:color w:val="000000" w:themeColor="text1"/>
+        </w:rPr>
+        <w:lastRenderedPageBreak/>
+        <w:t>descifrar alguna de sus raíces podremos obtener uno de grado 2 y finalmente mediante la fórmula de Bhaskara, averiguar las dos raíces restantes.</w:t>
       </w:r>
     </w:p>
     <w:p>
@@ -1033,7 +1476,6 @@
         <w:rPr>
           <w:lang w:eastAsia="es-CO"/>
         </w:rPr>
-        <w:lastRenderedPageBreak/>
         <w:t> </w:t>
       </w:r>
     </w:p>
@@ -1198,6 +1640,7 @@
         <w:rPr>
           <w:lang w:eastAsia="es-CO"/>
         </w:rPr>
+        <w:lastRenderedPageBreak/>
         <w:t>Al llegar al último coeficiente obtenemos el resultado final</w:t>
       </w:r>
       <w:r>
@@ -1294,28 +1737,7 @@
           <w:b/>
           <w:color w:val="000000" w:themeColor="text1"/>
         </w:rPr>
-        <w:t xml:space="preserve">Opción </w:t>
-      </w:r>
-      <w:r>
-        <w:rPr>
-          <w:b/>
-          <w:color w:val="000000" w:themeColor="text1"/>
-        </w:rPr>
-        <w:t>3</w:t>
-      </w:r>
-      <w:r>
-        <w:rPr>
-          <w:b/>
-          <w:color w:val="000000" w:themeColor="text1"/>
-        </w:rPr>
-        <w:t xml:space="preserve"> \</w:t>
-      </w:r>
-      <w:r>
-        <w:rPr>
-          <w:b/>
-          <w:color w:val="000000" w:themeColor="text1"/>
-        </w:rPr>
-        <w:t xml:space="preserve"> </w:t>
+        <w:t xml:space="preserve">Opción 3 \ </w:t>
       </w:r>
       <w:r>
         <w:rPr>
@@ -1433,34 +1855,13 @@
           <w:b/>
           <w:color w:val="000000" w:themeColor="text1"/>
         </w:rPr>
-        <w:t xml:space="preserve">Opción </w:t>
+        <w:t xml:space="preserve">Opción 4 \ </w:t>
       </w:r>
       <w:r>
         <w:rPr>
           <w:b/>
           <w:color w:val="000000" w:themeColor="text1"/>
         </w:rPr>
-        <w:t>4</w:t>
-      </w:r>
-      <w:r>
-        <w:rPr>
-          <w:b/>
-          <w:color w:val="000000" w:themeColor="text1"/>
-        </w:rPr>
-        <w:t xml:space="preserve"> \</w:t>
-      </w:r>
-      <w:r>
-        <w:rPr>
-          <w:b/>
-          <w:color w:val="000000" w:themeColor="text1"/>
-        </w:rPr>
-        <w:t xml:space="preserve"> </w:t>
-      </w:r>
-      <w:r>
-        <w:rPr>
-          <w:b/>
-          <w:color w:val="000000" w:themeColor="text1"/>
-        </w:rPr>
         <w:t>El Método Muller</w:t>
       </w:r>
       <w:r>
@@ -1481,7 +1882,6 @@
         <w:rPr>
           <w:color w:val="000000" w:themeColor="text1"/>
         </w:rPr>
-        <w:lastRenderedPageBreak/>
         <w:t>Comienza con tres supuestos iniciales de la raíz, y luego construye una parábola a través de estos tres puntos, y toma la intersección del eje x con la parábola como la siguiente aproximación. Este proceso continúa hasta que se encuentra una raíz con el nivel de precisión deseado.</w:t>
       </w:r>
     </w:p>
@@ -1493,6 +1893,9 @@
         </w:rPr>
       </w:pPr>
       <w:r>
+        <w:rPr>
+          <w:noProof/>
+        </w:rPr>
         <w:drawing>
           <wp:anchor distT="0" distB="0" distL="114300" distR="114300" simplePos="0" relativeHeight="251672576" behindDoc="0" locked="0" layoutInCell="1" allowOverlap="1" wp14:anchorId="29C44660">
             <wp:simplePos x="0" y="0"/>
@@ -1576,21 +1979,7 @@
           <w:b/>
           <w:color w:val="000000" w:themeColor="text1"/>
         </w:rPr>
-        <w:t xml:space="preserve">Opción </w:t>
-      </w:r>
-      <w:r>
-        <w:rPr>
-          <w:b/>
-          <w:color w:val="000000" w:themeColor="text1"/>
-        </w:rPr>
-        <w:t>5</w:t>
-      </w:r>
-      <w:r>
-        <w:rPr>
-          <w:b/>
-          <w:color w:val="000000" w:themeColor="text1"/>
-        </w:rPr>
-        <w:t xml:space="preserve"> \</w:t>
+        <w:t>Opción 5 \</w:t>
       </w:r>
       <w:r>
         <w:rPr>
@@ -1801,6 +2190,9 @@
         </w:rPr>
       </w:pPr>
       <w:r>
+        <w:rPr>
+          <w:noProof/>
+        </w:rPr>
         <w:drawing>
           <wp:anchor distT="0" distB="0" distL="114300" distR="114300" simplePos="0" relativeHeight="251673600" behindDoc="0" locked="0" layoutInCell="1" allowOverlap="1" wp14:anchorId="0D00ACCA">
             <wp:simplePos x="0" y="0"/>
@@ -1886,22 +2278,7 @@
           <w:b/>
           <w:color w:val="000000" w:themeColor="text1"/>
         </w:rPr>
-        <w:lastRenderedPageBreak/>
-        <w:t xml:space="preserve">Opción </w:t>
-      </w:r>
-      <w:r>
-        <w:rPr>
-          <w:b/>
-          <w:color w:val="000000" w:themeColor="text1"/>
-        </w:rPr>
-        <w:t>6</w:t>
-      </w:r>
-      <w:r>
-        <w:rPr>
-          <w:b/>
-          <w:color w:val="000000" w:themeColor="text1"/>
-        </w:rPr>
-        <w:t xml:space="preserve"> \</w:t>
+        <w:t>Opción 6 \</w:t>
       </w:r>
       <w:r>
         <w:rPr>
@@ -2077,17 +2454,7 @@
           <w:szCs w:val="21"/>
           <w:shd w:val="clear" w:color="auto" w:fill="FFFFFF"/>
         </w:rPr>
-        <w:t>El vector</w:t>
-      </w:r>
-      <w:r>
-        <w:rPr>
-          <w:rFonts w:ascii="Arial" w:hAnsi="Arial" w:cs="Arial"/>
-          <w:color w:val="222222"/>
-          <w:sz w:val="21"/>
-          <w:szCs w:val="21"/>
-          <w:shd w:val="clear" w:color="auto" w:fill="FFFFFF"/>
-        </w:rPr>
-        <w:t>:</w:t>
+        <w:t>El vector:</w:t>
       </w:r>
       <w:r>
         <w:rPr>
@@ -2175,27 +2542,8 @@
           <w:szCs w:val="21"/>
           <w:shd w:val="clear" w:color="auto" w:fill="FFFFFF"/>
         </w:rPr>
-        <w:t>Re</w:t>
-      </w:r>
-      <w:r>
-        <w:rPr>
-          <w:rFonts w:ascii="Arial" w:hAnsi="Arial" w:cs="Arial"/>
-          <w:color w:val="222222"/>
-          <w:sz w:val="21"/>
-          <w:szCs w:val="21"/>
-          <w:shd w:val="clear" w:color="auto" w:fill="FFFFFF"/>
-        </w:rPr>
-        <w:t xml:space="preserve">presenta un vector propio de la matriz </w:t>
-      </w:r>
-      <w:r>
-        <w:rPr>
-          <w:rFonts w:ascii="Arial" w:hAnsi="Arial" w:cs="Arial"/>
-          <w:color w:val="222222"/>
-          <w:sz w:val="21"/>
-          <w:szCs w:val="21"/>
-          <w:shd w:val="clear" w:color="auto" w:fill="FFFFFF"/>
-        </w:rPr>
-        <w:t>de valor propio t, cuando t es una raíz del polinomio característico </w:t>
+        <w:lastRenderedPageBreak/>
+        <w:t>Representa un vector propio de la matriz de valor propio t, cuando t es una raíz del polinomio característico </w:t>
       </w:r>
       <w:r>
         <w:rPr>
@@ -2280,6 +2628,9 @@
         </w:rPr>
       </w:pPr>
       <w:r>
+        <w:rPr>
+          <w:noProof/>
+        </w:rPr>
         <w:drawing>
           <wp:anchor distT="0" distB="0" distL="114300" distR="114300" simplePos="0" relativeHeight="251668480" behindDoc="0" locked="0" layoutInCell="1" allowOverlap="1" wp14:anchorId="417AD36F">
             <wp:simplePos x="0" y="0"/>
@@ -2338,17 +2689,7 @@
           <w:szCs w:val="21"/>
           <w:shd w:val="clear" w:color="auto" w:fill="FFFFFF"/>
         </w:rPr>
-        <w:t xml:space="preserve">Más específicamente podemos usar </w:t>
-      </w:r>
-      <w:r>
-        <w:rPr>
-          <w:rFonts w:ascii="Arial" w:hAnsi="Arial" w:cs="Arial"/>
-          <w:color w:val="222222"/>
-          <w:sz w:val="21"/>
-          <w:szCs w:val="21"/>
-          <w:shd w:val="clear" w:color="auto" w:fill="FFFFFF"/>
-        </w:rPr>
-        <w:t>la </w:t>
+        <w:t>Más específicamente podemos usar la </w:t>
       </w:r>
       <w:r>
         <w:rPr>
@@ -2360,7 +2701,29 @@
           <w:szCs w:val="21"/>
           <w:shd w:val="clear" w:color="auto" w:fill="FFFFFF"/>
         </w:rPr>
-        <w:t>descomposición en valores singulares</w:t>
+        <w:t xml:space="preserve">descomposición en valores singulares </w:t>
+      </w:r>
+      <w:r>
+        <w:rPr>
+          <w:rFonts w:ascii="Arial" w:hAnsi="Arial" w:cs="Arial"/>
+          <w:bCs/>
+          <w:color w:val="222222"/>
+          <w:sz w:val="21"/>
+          <w:szCs w:val="21"/>
+          <w:shd w:val="clear" w:color="auto" w:fill="FFFFFF"/>
+        </w:rPr>
+        <w:t>para factorizar</w:t>
+      </w:r>
+      <w:r>
+        <w:rPr>
+          <w:rFonts w:ascii="Arial" w:hAnsi="Arial" w:cs="Arial"/>
+          <w:bCs/>
+          <w:color w:val="222222"/>
+          <w:sz w:val="21"/>
+          <w:szCs w:val="21"/>
+          <w:shd w:val="clear" w:color="auto" w:fill="FFFFFF"/>
+        </w:rPr>
+        <w:t xml:space="preserve"> </w:t>
       </w:r>
       <w:r>
         <w:rPr>
@@ -2372,7 +2735,7 @@
           <w:szCs w:val="21"/>
           <w:shd w:val="clear" w:color="auto" w:fill="FFFFFF"/>
         </w:rPr>
-        <w:t xml:space="preserve"> </w:t>
+        <w:t>A</w:t>
       </w:r>
       <w:r>
         <w:rPr>
@@ -2383,40 +2746,6 @@
           <w:szCs w:val="21"/>
           <w:shd w:val="clear" w:color="auto" w:fill="FFFFFF"/>
         </w:rPr>
-        <w:t>para factorizar</w:t>
-      </w:r>
-      <w:r>
-        <w:rPr>
-          <w:rFonts w:ascii="Arial" w:hAnsi="Arial" w:cs="Arial"/>
-          <w:bCs/>
-          <w:color w:val="222222"/>
-          <w:sz w:val="21"/>
-          <w:szCs w:val="21"/>
-          <w:shd w:val="clear" w:color="auto" w:fill="FFFFFF"/>
-        </w:rPr>
-        <w:t xml:space="preserve"> </w:t>
-      </w:r>
-      <w:r>
-        <w:rPr>
-          <w:rFonts w:ascii="Arial" w:hAnsi="Arial" w:cs="Arial"/>
-          <w:b/>
-          <w:bCs/>
-          <w:color w:val="222222"/>
-          <w:sz w:val="21"/>
-          <w:szCs w:val="21"/>
-          <w:shd w:val="clear" w:color="auto" w:fill="FFFFFF"/>
-        </w:rPr>
-        <w:t>A</w:t>
-      </w:r>
-      <w:r>
-        <w:rPr>
-          <w:rFonts w:ascii="Arial" w:hAnsi="Arial" w:cs="Arial"/>
-          <w:bCs/>
-          <w:color w:val="222222"/>
-          <w:sz w:val="21"/>
-          <w:szCs w:val="21"/>
-          <w:shd w:val="clear" w:color="auto" w:fill="FFFFFF"/>
-        </w:rPr>
         <w:t>, esto es posible gracias a nociones del algebra lineal tales como matrices ortogonales, valores singulares y bases ortonormales con todos conceptos podemos crear una ecuación en la que podemos encontrar los valores buscados:</w:t>
       </w:r>
     </w:p>
@@ -2436,28 +2765,7 @@
           <w:b/>
           <w:color w:val="000000" w:themeColor="text1"/>
         </w:rPr>
-        <w:t xml:space="preserve">Opción </w:t>
-      </w:r>
-      <w:r>
-        <w:rPr>
-          <w:b/>
-          <w:color w:val="000000" w:themeColor="text1"/>
-        </w:rPr>
-        <w:t>7</w:t>
-      </w:r>
-      <w:r>
-        <w:rPr>
-          <w:b/>
-          <w:color w:val="000000" w:themeColor="text1"/>
-        </w:rPr>
-        <w:t>\</w:t>
-      </w:r>
-      <w:r>
-        <w:rPr>
-          <w:b/>
-          <w:color w:val="000000" w:themeColor="text1"/>
-        </w:rPr>
-        <w:t xml:space="preserve"> </w:t>
+        <w:t xml:space="preserve">Opción 7\ </w:t>
       </w:r>
       <w:r>
         <w:rPr>
@@ -2508,9 +2816,12 @@
           <w:szCs w:val="21"/>
           <w:shd w:val="clear" w:color="auto" w:fill="FFFFFF"/>
         </w:rPr>
-        <w:t>Son llamados así porque se inspiran en la evolución biológica y su base genético-molecular</w:t>
-      </w:r>
-      <w:r>
+        <w:t xml:space="preserve">Son llamados así porque se inspiran en la evolución biológica y su base genético-molecular. </w:t>
+      </w:r>
+    </w:p>
+    <w:p>
+      <w:pPr>
+        <w:jc w:val="both"/>
         <w:rPr>
           <w:rFonts w:ascii="Arial" w:hAnsi="Arial" w:cs="Arial"/>
           <w:color w:val="222222"/>
@@ -2518,12 +2829,8 @@
           <w:szCs w:val="21"/>
           <w:shd w:val="clear" w:color="auto" w:fill="FFFFFF"/>
         </w:rPr>
-        <w:t xml:space="preserve">. </w:t>
-      </w:r>
-    </w:p>
-    <w:p>
-      <w:pPr>
-        <w:jc w:val="both"/>
+      </w:pPr>
+      <w:r>
         <w:rPr>
           <w:rFonts w:ascii="Arial" w:hAnsi="Arial" w:cs="Arial"/>
           <w:color w:val="222222"/>
@@ -2531,15 +2838,6 @@
           <w:szCs w:val="21"/>
           <w:shd w:val="clear" w:color="auto" w:fill="FFFFFF"/>
         </w:rPr>
-      </w:pPr>
-      <w:r>
-        <w:rPr>
-          <w:rFonts w:ascii="Arial" w:hAnsi="Arial" w:cs="Arial"/>
-          <w:color w:val="222222"/>
-          <w:sz w:val="21"/>
-          <w:szCs w:val="21"/>
-          <w:shd w:val="clear" w:color="auto" w:fill="FFFFFF"/>
-        </w:rPr>
         <w:t>Estos algoritmos hacen evolucionar una población de individuos sometiéndola a acciones aleatorias semejantes a las que actúan en la evolución biológica (mutaciones y recombinaciones genéticas), así como también a una selección de acuerdo con algún criterio, en función del cual se decide cuáles son los individuos más adaptados, que sobreviven, y cuáles los menos aptos, que son descartados.</w:t>
       </w:r>
     </w:p>
@@ -2594,404 +2892,354 @@
         <w:rPr>
           <w:color w:val="000000" w:themeColor="text1"/>
         </w:rPr>
+        <w:t xml:space="preserve">4. </w:t>
+      </w:r>
+      <w:r>
+        <w:rPr>
+          <w:color w:val="000000" w:themeColor="text1"/>
+        </w:rPr>
+        <w:t xml:space="preserve">-Basada en la investigación anterior podemos determinar </w:t>
+      </w:r>
+      <w:r>
+        <w:rPr>
+          <w:color w:val="000000" w:themeColor="text1"/>
+        </w:rPr>
+        <w:t>que tratar</w:t>
+      </w:r>
+      <w:r>
+        <w:rPr>
+          <w:color w:val="000000" w:themeColor="text1"/>
+        </w:rPr>
+        <w:t xml:space="preserve"> de crear un método para hallar raíces resulta más complejo de lo que se quisiera admitir, aunque tratar de hacer una búsqueda completa de las raíces sería un ejercicio interesante, no resultaría particularmente útil, dado que la complejidad temporal podría (y sería lo más probable) ser exponencial</w:t>
+      </w:r>
+      <w:r>
+        <w:rPr>
+          <w:color w:val="000000" w:themeColor="text1"/>
+        </w:rPr>
+        <w:t>.</w:t>
+      </w:r>
+      <w:r>
+        <w:rPr>
+          <w:color w:val="000000" w:themeColor="text1"/>
+        </w:rPr>
+        <w:t xml:space="preserve"> </w:t>
+      </w:r>
+      <w:r>
+        <w:rPr>
+          <w:color w:val="000000" w:themeColor="text1"/>
+        </w:rPr>
+        <w:t>I</w:t>
+      </w:r>
+      <w:r>
+        <w:rPr>
+          <w:color w:val="000000" w:themeColor="text1"/>
+        </w:rPr>
+        <w:t>ncluso creando restricciones a partir de las opciones que nos plantea Ruffini</w:t>
+      </w:r>
+      <w:r>
+        <w:rPr>
+          <w:color w:val="000000" w:themeColor="text1"/>
+        </w:rPr>
+        <w:t xml:space="preserve"> (</w:t>
+      </w:r>
+      <w:r>
+        <w:rPr>
+          <w:b/>
+          <w:color w:val="000000" w:themeColor="text1"/>
+        </w:rPr>
+        <w:t>Opción 2</w:t>
+      </w:r>
+      <w:r>
+        <w:rPr>
+          <w:color w:val="000000" w:themeColor="text1"/>
+        </w:rPr>
+        <w:t>)</w:t>
+      </w:r>
+      <w:r>
+        <w:rPr>
+          <w:color w:val="000000" w:themeColor="text1"/>
+        </w:rPr>
+        <w:t xml:space="preserve"> con la división del coeficiente de mayor grado sobre el de menor grado, para determinar las posibles raíces el</w:t>
+      </w:r>
+      <w:r>
+        <w:rPr>
+          <w:color w:val="000000" w:themeColor="text1"/>
+        </w:rPr>
+        <w:t xml:space="preserve"> </w:t>
+      </w:r>
+      <w:r>
+        <w:rPr>
+          <w:color w:val="000000" w:themeColor="text1"/>
+        </w:rPr>
+        <w:t>proceso</w:t>
+      </w:r>
+      <w:r>
+        <w:rPr>
+          <w:color w:val="000000" w:themeColor="text1"/>
+        </w:rPr>
+        <w:t xml:space="preserve"> no sería remotamente tan eficiente como</w:t>
+      </w:r>
+      <w:r>
+        <w:rPr>
+          <w:color w:val="000000" w:themeColor="text1"/>
+        </w:rPr>
+        <w:t xml:space="preserve"> el de</w:t>
+      </w:r>
+      <w:r>
+        <w:rPr>
+          <w:color w:val="000000" w:themeColor="text1"/>
+        </w:rPr>
+        <w:t xml:space="preserve"> las siguientes opciones a considerar.</w:t>
+      </w:r>
+    </w:p>
+    <w:p>
+      <w:pPr>
+        <w:jc w:val="both"/>
+        <w:rPr>
+          <w:color w:val="000000" w:themeColor="text1"/>
+        </w:rPr>
+      </w:pPr>
+      <w:r>
+        <w:rPr>
+          <w:color w:val="000000" w:themeColor="text1"/>
+        </w:rPr>
+        <w:t xml:space="preserve">La </w:t>
+      </w:r>
+      <w:r>
+        <w:rPr>
+          <w:b/>
+          <w:color w:val="000000" w:themeColor="text1"/>
+        </w:rPr>
+        <w:t xml:space="preserve">Opción 1 </w:t>
+      </w:r>
+      <w:r>
+        <w:rPr>
+          <w:color w:val="000000" w:themeColor="text1"/>
+        </w:rPr>
+        <w:t xml:space="preserve">resulta </w:t>
+      </w:r>
+      <w:r>
+        <w:rPr>
+          <w:color w:val="000000" w:themeColor="text1"/>
+        </w:rPr>
+        <w:t>aún</w:t>
+      </w:r>
+      <w:r>
+        <w:rPr>
+          <w:color w:val="000000" w:themeColor="text1"/>
+        </w:rPr>
+        <w:t xml:space="preserve"> más inoportuna dado qué no se acerca siquiera a los requerimientos mínimos que debe cumplir el </w:t>
+      </w:r>
+      <w:r>
+        <w:rPr>
+          <w:color w:val="000000" w:themeColor="text1"/>
+        </w:rPr>
+        <w:t>algoritmo (qué</w:t>
+      </w:r>
+      <w:r>
+        <w:rPr>
+          <w:color w:val="000000" w:themeColor="text1"/>
+        </w:rPr>
+        <w:t xml:space="preserve"> se encuentran en el punto 1). </w:t>
+      </w:r>
+    </w:p>
+    <w:p>
+      <w:pPr>
+        <w:jc w:val="both"/>
+        <w:rPr>
+          <w:color w:val="000000" w:themeColor="text1"/>
+        </w:rPr>
+      </w:pPr>
+      <w:r>
+        <w:rPr>
+          <w:b/>
+          <w:color w:val="000000" w:themeColor="text1"/>
+        </w:rPr>
+        <w:t xml:space="preserve">Opción 3 </w:t>
+      </w:r>
+      <w:r>
+        <w:rPr>
+          <w:color w:val="000000" w:themeColor="text1"/>
+        </w:rPr>
+        <w:t>resulta más oportuna pero aun corta en lo que requiere el cliente dado que el método de newton solo es capaz de dar 1 raíz del polinomio, aunque nos tomáramos la molestia de crear un algoritmo para hacer división sintética, se seguiría quedando corto en funcionalidad dado que no es capaz de hallar raíces complejas. Pero uno de los peores problemas es que requiere de un valor inicial para realizar los cálculos y este determina gran parte de la efectividad del método.</w:t>
+      </w:r>
+    </w:p>
+    <w:p>
+      <w:pPr>
+        <w:jc w:val="both"/>
+        <w:rPr>
+          <w:color w:val="000000" w:themeColor="text1"/>
+        </w:rPr>
+      </w:pPr>
+      <w:r>
+        <w:rPr>
+          <w:b/>
+          <w:color w:val="000000" w:themeColor="text1"/>
+        </w:rPr>
+        <w:t xml:space="preserve">Opción 4 </w:t>
+      </w:r>
+      <w:r>
+        <w:rPr>
+          <w:color w:val="000000" w:themeColor="text1"/>
+        </w:rPr>
+        <w:t xml:space="preserve">se acerca un poco más a lo requerido por el problema ya que permite hallar raíces complejas, pero quedándose corto en los mismos aspectos que la </w:t>
+      </w:r>
+      <w:r>
+        <w:rPr>
+          <w:b/>
+          <w:color w:val="000000" w:themeColor="text1"/>
+        </w:rPr>
+        <w:t xml:space="preserve">Opción 3, </w:t>
+      </w:r>
+      <w:r>
+        <w:rPr>
+          <w:color w:val="000000" w:themeColor="text1"/>
+        </w:rPr>
+        <w:t xml:space="preserve">depende ahora de 3 </w:t>
+      </w:r>
+      <w:r>
+        <w:rPr>
+          <w:color w:val="000000" w:themeColor="text1"/>
+        </w:rPr>
         <w:lastRenderedPageBreak/>
-        <w:t xml:space="preserve">4. </w:t>
-      </w:r>
-      <w:r>
-        <w:rPr>
-          <w:color w:val="000000" w:themeColor="text1"/>
-        </w:rPr>
-        <w:t xml:space="preserve">-Basada en la investigación anterior podemos determinar </w:t>
-      </w:r>
-      <w:r>
-        <w:rPr>
-          <w:color w:val="000000" w:themeColor="text1"/>
-        </w:rPr>
-        <w:t>que tratar</w:t>
-      </w:r>
-      <w:r>
-        <w:rPr>
-          <w:color w:val="000000" w:themeColor="text1"/>
-        </w:rPr>
-        <w:t xml:space="preserve"> de crear un método para hallar raíces resulta más complejo de lo que se quisiera admitir, aunque tratar de hacer una búsqueda completa de las raíces sería un ejercicio interesante, no resultaría particularmente útil, dado que la complejidad temporal podría (y sería lo más probable) ser exponencial</w:t>
-      </w:r>
-      <w:r>
-        <w:rPr>
+        <w:t xml:space="preserve">valores iniciales </w:t>
+      </w:r>
+      <w:proofErr w:type="gramStart"/>
+      <w:r>
+        <w:rPr>
+          <w:color w:val="000000" w:themeColor="text1"/>
+        </w:rPr>
+        <w:t>que</w:t>
+      </w:r>
+      <w:proofErr w:type="gramEnd"/>
+      <w:r>
+        <w:rPr>
+          <w:color w:val="000000" w:themeColor="text1"/>
+        </w:rPr>
+        <w:t xml:space="preserve"> aunque pueden mejorar la convergencia, quedan igual de cortos; y además solo halla la 1 raíz a la vez.</w:t>
+      </w:r>
+    </w:p>
+    <w:p>
+      <w:pPr>
+        <w:jc w:val="both"/>
+        <w:rPr>
+          <w:color w:val="000000" w:themeColor="text1"/>
+        </w:rPr>
+      </w:pPr>
+      <w:r>
+        <w:rPr>
+          <w:b/>
+          <w:color w:val="000000" w:themeColor="text1"/>
+        </w:rPr>
+        <w:t xml:space="preserve">Opción 5 </w:t>
+      </w:r>
+      <w:r>
+        <w:rPr>
+          <w:color w:val="000000" w:themeColor="text1"/>
+        </w:rPr>
+        <w:t>es el primer algoritmo de la lista que cumple con los requerimientos mínimos del algoritmo (punto 1), es capaz de calcular todas las raíces incluyendo complejas</w:t>
+      </w:r>
+      <w:r>
+        <w:rPr>
+          <w:color w:val="000000" w:themeColor="text1"/>
+        </w:rPr>
+        <w:t xml:space="preserve"> y las calcula todas. El único inconveniente es que la convergencia y la precisión que no siempre son las mejores.</w:t>
+      </w:r>
+    </w:p>
+    <w:p>
+      <w:pPr>
+        <w:jc w:val="both"/>
+        <w:rPr>
+          <w:color w:val="000000" w:themeColor="text1"/>
+        </w:rPr>
+      </w:pPr>
+      <w:r>
+        <w:rPr>
+          <w:b/>
+          <w:color w:val="000000" w:themeColor="text1"/>
+        </w:rPr>
+        <w:t xml:space="preserve">Opción 6 </w:t>
+      </w:r>
+      <w:r>
+        <w:rPr>
+          <w:color w:val="000000" w:themeColor="text1"/>
+        </w:rPr>
+        <w:t xml:space="preserve">es el algoritmo que ejecuta de manera más limpia y estable la funcionalidad requerida, cumple con todos los requerimientos de la </w:t>
+      </w:r>
+      <w:r>
+        <w:rPr>
+          <w:b/>
+          <w:color w:val="000000" w:themeColor="text1"/>
+        </w:rPr>
+        <w:t>opción 5</w:t>
+      </w:r>
+      <w:r>
+        <w:rPr>
+          <w:b/>
+          <w:color w:val="000000" w:themeColor="text1"/>
+        </w:rPr>
+        <w:t xml:space="preserve"> </w:t>
+      </w:r>
+      <w:r>
+        <w:rPr>
+          <w:color w:val="000000" w:themeColor="text1"/>
+        </w:rPr>
+        <w:t xml:space="preserve">con una buena precisión y siempre asegurando la convergencia. El problema es que es implementado partiendo de una librería, sin la anterior herramienta implementar dicha solución sería una tarea bastante complicada por todos los conceptos y operaciones que se deberían implementar patas matrices. </w:t>
+      </w:r>
+    </w:p>
+    <w:p>
+      <w:pPr>
+        <w:jc w:val="both"/>
+        <w:rPr>
+          <w:color w:val="000000" w:themeColor="text1"/>
+        </w:rPr>
+      </w:pPr>
+      <w:r>
+        <w:rPr>
+          <w:b/>
+          <w:color w:val="000000" w:themeColor="text1"/>
+        </w:rPr>
+        <w:t xml:space="preserve">Opción 7 </w:t>
+      </w:r>
+      <w:r>
+        <w:rPr>
+          <w:color w:val="000000" w:themeColor="text1"/>
+        </w:rPr>
+        <w:t>representa una solución por fuera de la experticia de los programadores</w:t>
+      </w:r>
+      <w:r>
+        <w:rPr>
+          <w:color w:val="000000" w:themeColor="text1"/>
+        </w:rPr>
+        <w:t xml:space="preserve"> (y de los fines del curso) así, aunque sería capaz de cumplir todos los requerimientos debe ser eliminada</w:t>
+      </w:r>
+      <w:r>
+        <w:rPr>
+          <w:b/>
           <w:color w:val="000000" w:themeColor="text1"/>
         </w:rPr>
         <w:t>.</w:t>
       </w:r>
+    </w:p>
+    <w:p>
+      <w:pPr>
+        <w:jc w:val="both"/>
+        <w:rPr>
+          <w:color w:val="000000" w:themeColor="text1"/>
+        </w:rPr>
+      </w:pPr>
+      <w:r>
+        <w:rPr>
+          <w:color w:val="000000" w:themeColor="text1"/>
+        </w:rPr>
+        <w:t>-Codificar los métodos de Newton, Muller o Bairstows, este ejercicio resulta más conveniente dado que estos procedimientos están dados en sí mismos   como algoritmos iterativos en los que se busca a partir de un proceso matemático tratar de aproximar los valores de las raíces.</w:t>
+      </w:r>
       <w:r>
         <w:rPr>
           <w:color w:val="000000" w:themeColor="text1"/>
         </w:rPr>
         <w:t xml:space="preserve"> </w:t>
       </w:r>
-      <w:r>
-        <w:rPr>
-          <w:color w:val="000000" w:themeColor="text1"/>
-        </w:rPr>
-        <w:t>I</w:t>
-      </w:r>
-      <w:r>
-        <w:rPr>
-          <w:color w:val="000000" w:themeColor="text1"/>
-        </w:rPr>
-        <w:t>ncluso creando restricciones a partir de las opciones que nos plantea Ruffini</w:t>
-      </w:r>
-      <w:r>
-        <w:rPr>
-          <w:color w:val="000000" w:themeColor="text1"/>
-        </w:rPr>
-        <w:t xml:space="preserve"> (</w:t>
-      </w:r>
-      <w:r>
-        <w:rPr>
-          <w:b/>
-          <w:color w:val="000000" w:themeColor="text1"/>
-        </w:rPr>
-        <w:t xml:space="preserve">Opción </w:t>
-      </w:r>
-      <w:r>
-        <w:rPr>
-          <w:b/>
-          <w:color w:val="000000" w:themeColor="text1"/>
-        </w:rPr>
-        <w:t>2</w:t>
-      </w:r>
-      <w:r>
-        <w:rPr>
-          <w:color w:val="000000" w:themeColor="text1"/>
-        </w:rPr>
-        <w:t>)</w:t>
-      </w:r>
-      <w:r>
-        <w:rPr>
-          <w:color w:val="000000" w:themeColor="text1"/>
-        </w:rPr>
-        <w:t xml:space="preserve"> con la división del coeficiente de mayor grado sobre el de menor grado, para determinar las posibles raíces el</w:t>
-      </w:r>
-      <w:r>
-        <w:rPr>
-          <w:color w:val="000000" w:themeColor="text1"/>
-        </w:rPr>
-        <w:t xml:space="preserve"> </w:t>
-      </w:r>
-      <w:r>
-        <w:rPr>
-          <w:color w:val="000000" w:themeColor="text1"/>
-        </w:rPr>
-        <w:t>proceso</w:t>
-      </w:r>
-      <w:r>
-        <w:rPr>
-          <w:color w:val="000000" w:themeColor="text1"/>
-        </w:rPr>
-        <w:t xml:space="preserve"> no sería remotamente tan eficiente como</w:t>
-      </w:r>
-      <w:r>
-        <w:rPr>
-          <w:color w:val="000000" w:themeColor="text1"/>
-        </w:rPr>
-        <w:t xml:space="preserve"> el de</w:t>
-      </w:r>
-      <w:r>
-        <w:rPr>
-          <w:color w:val="000000" w:themeColor="text1"/>
-        </w:rPr>
-        <w:t xml:space="preserve"> las siguientes opciones a considerar.</w:t>
-      </w:r>
-    </w:p>
-    <w:p>
-      <w:pPr>
-        <w:jc w:val="both"/>
-        <w:rPr>
-          <w:color w:val="000000" w:themeColor="text1"/>
-        </w:rPr>
-      </w:pPr>
-      <w:r>
-        <w:rPr>
-          <w:color w:val="000000" w:themeColor="text1"/>
-        </w:rPr>
-        <w:t xml:space="preserve">La </w:t>
-      </w:r>
-      <w:r>
-        <w:rPr>
-          <w:b/>
-          <w:color w:val="000000" w:themeColor="text1"/>
-        </w:rPr>
-        <w:t>Opción 1</w:t>
-      </w:r>
-      <w:r>
-        <w:rPr>
-          <w:b/>
-          <w:color w:val="000000" w:themeColor="text1"/>
-        </w:rPr>
-        <w:t xml:space="preserve"> </w:t>
-      </w:r>
-      <w:r>
-        <w:rPr>
-          <w:color w:val="000000" w:themeColor="text1"/>
-        </w:rPr>
-        <w:t xml:space="preserve">resulta </w:t>
-      </w:r>
-      <w:r>
-        <w:rPr>
-          <w:color w:val="000000" w:themeColor="text1"/>
-        </w:rPr>
-        <w:t>aún</w:t>
-      </w:r>
-      <w:r>
-        <w:rPr>
-          <w:color w:val="000000" w:themeColor="text1"/>
-        </w:rPr>
-        <w:t xml:space="preserve"> más inoportuna dado qué no se acerca siquiera a los requerimientos mínimos que debe cumplir el </w:t>
-      </w:r>
-      <w:r>
-        <w:rPr>
-          <w:color w:val="000000" w:themeColor="text1"/>
-        </w:rPr>
-        <w:t>algoritmo (qué</w:t>
-      </w:r>
-      <w:r>
-        <w:rPr>
-          <w:color w:val="000000" w:themeColor="text1"/>
-        </w:rPr>
-        <w:t xml:space="preserve"> se encuentran en el punto 1). </w:t>
-      </w:r>
-    </w:p>
-    <w:p>
-      <w:pPr>
-        <w:jc w:val="both"/>
-        <w:rPr>
-          <w:color w:val="000000" w:themeColor="text1"/>
-        </w:rPr>
-      </w:pPr>
-      <w:r>
-        <w:rPr>
-          <w:b/>
-          <w:color w:val="000000" w:themeColor="text1"/>
-        </w:rPr>
-        <w:t xml:space="preserve">Opción </w:t>
-      </w:r>
-      <w:r>
-        <w:rPr>
-          <w:b/>
-          <w:color w:val="000000" w:themeColor="text1"/>
-        </w:rPr>
-        <w:t xml:space="preserve">3 </w:t>
-      </w:r>
-      <w:r>
-        <w:rPr>
-          <w:color w:val="000000" w:themeColor="text1"/>
-        </w:rPr>
-        <w:t>resulta más oportuna pero aun corta en lo que requiere el cliente dado que el método de newton solo es capaz de dar 1 raíz del polinomio, aunque nos tomáramos la molestia de crear un algoritmo para hacer división sintética, se seguiría quedando corto en funcionalidad dado que no es capaz de hallar raíces complejas. Pero uno de los peores problemas es que requiere de un valor inicial para realizar los cálculos y este determina gran parte de la efectividad del método.</w:t>
-      </w:r>
-    </w:p>
-    <w:p>
-      <w:pPr>
-        <w:jc w:val="both"/>
-        <w:rPr>
-          <w:color w:val="000000" w:themeColor="text1"/>
-        </w:rPr>
-      </w:pPr>
-      <w:r>
-        <w:rPr>
-          <w:b/>
-          <w:color w:val="000000" w:themeColor="text1"/>
-        </w:rPr>
-        <w:t xml:space="preserve">Opción </w:t>
-      </w:r>
-      <w:r>
-        <w:rPr>
-          <w:b/>
-          <w:color w:val="000000" w:themeColor="text1"/>
-        </w:rPr>
-        <w:t xml:space="preserve">4 </w:t>
-      </w:r>
-      <w:r>
-        <w:rPr>
-          <w:color w:val="000000" w:themeColor="text1"/>
-        </w:rPr>
-        <w:t xml:space="preserve">se acerca un poco más a lo requerido por el problema ya que permite hallar raíces complejas, pero quedándose corto en los mismos aspectos que la </w:t>
-      </w:r>
-      <w:r>
-        <w:rPr>
-          <w:b/>
-          <w:color w:val="000000" w:themeColor="text1"/>
-        </w:rPr>
-        <w:t xml:space="preserve">Opción </w:t>
-      </w:r>
-      <w:r>
-        <w:rPr>
-          <w:b/>
-          <w:color w:val="000000" w:themeColor="text1"/>
-        </w:rPr>
-        <w:t xml:space="preserve">3, </w:t>
-      </w:r>
-      <w:r>
-        <w:rPr>
-          <w:color w:val="000000" w:themeColor="text1"/>
-        </w:rPr>
-        <w:t xml:space="preserve">depende ahora de 3 valores iniciales </w:t>
-      </w:r>
-      <w:proofErr w:type="gramStart"/>
-      <w:r>
-        <w:rPr>
-          <w:color w:val="000000" w:themeColor="text1"/>
-        </w:rPr>
-        <w:t>que</w:t>
-      </w:r>
-      <w:proofErr w:type="gramEnd"/>
-      <w:r>
-        <w:rPr>
-          <w:color w:val="000000" w:themeColor="text1"/>
-        </w:rPr>
-        <w:t xml:space="preserve"> aunque pueden mejorar la convergencia, quedan igual de cortos; y además solo halla la 1 raíz a la vez.</w:t>
-      </w:r>
-    </w:p>
-    <w:p>
-      <w:pPr>
-        <w:jc w:val="both"/>
-        <w:rPr>
-          <w:color w:val="000000" w:themeColor="text1"/>
-        </w:rPr>
-      </w:pPr>
-      <w:r>
-        <w:rPr>
-          <w:b/>
-          <w:color w:val="000000" w:themeColor="text1"/>
-        </w:rPr>
-        <w:t xml:space="preserve">Opción </w:t>
-      </w:r>
-      <w:r>
-        <w:rPr>
-          <w:b/>
-          <w:color w:val="000000" w:themeColor="text1"/>
-        </w:rPr>
-        <w:t xml:space="preserve">5 </w:t>
-      </w:r>
-      <w:r>
-        <w:rPr>
-          <w:color w:val="000000" w:themeColor="text1"/>
-        </w:rPr>
-        <w:t>es el primer algoritmo de la lista que cumple con los requerimientos mínimos del algoritmo (punto 1), es capaz de calcular todas las raíces incluyendo complejas</w:t>
-      </w:r>
-      <w:r>
-        <w:rPr>
-          <w:color w:val="000000" w:themeColor="text1"/>
-        </w:rPr>
-        <w:t xml:space="preserve"> y las calcula todas. El único inconveniente es que la convergencia y la precisión que no siempre son las mejores.</w:t>
-      </w:r>
-    </w:p>
-    <w:p>
-      <w:pPr>
-        <w:jc w:val="both"/>
-        <w:rPr>
-          <w:color w:val="000000" w:themeColor="text1"/>
-        </w:rPr>
-      </w:pPr>
-      <w:r>
-        <w:rPr>
-          <w:b/>
-          <w:color w:val="000000" w:themeColor="text1"/>
-        </w:rPr>
-        <w:t xml:space="preserve">Opción </w:t>
-      </w:r>
-      <w:r>
-        <w:rPr>
-          <w:b/>
-          <w:color w:val="000000" w:themeColor="text1"/>
-        </w:rPr>
-        <w:t xml:space="preserve">6 </w:t>
-      </w:r>
-      <w:r>
-        <w:rPr>
-          <w:color w:val="000000" w:themeColor="text1"/>
-        </w:rPr>
-        <w:t xml:space="preserve">es el algoritmo que ejecuta de manera más limpia y estable la funcionalidad requerida, cumple con todos los requerimientos de la </w:t>
-      </w:r>
-      <w:r>
-        <w:rPr>
-          <w:b/>
-          <w:color w:val="000000" w:themeColor="text1"/>
-        </w:rPr>
-        <w:t>opción 5</w:t>
-      </w:r>
-      <w:r>
-        <w:rPr>
-          <w:b/>
-          <w:color w:val="000000" w:themeColor="text1"/>
-        </w:rPr>
-        <w:t xml:space="preserve"> </w:t>
-      </w:r>
-      <w:r>
-        <w:rPr>
-          <w:color w:val="000000" w:themeColor="text1"/>
-        </w:rPr>
-        <w:t xml:space="preserve">con una buena precisión y siempre asegurando la convergencia. El problema es que es implementado partiendo de una librería, sin la anterior herramienta implementar dicha solución sería una tarea bastante complicada por todos los conceptos y operaciones que se deberían implementar patas matrices. </w:t>
-      </w:r>
-    </w:p>
-    <w:p>
-      <w:pPr>
-        <w:jc w:val="both"/>
-        <w:rPr>
-          <w:color w:val="000000" w:themeColor="text1"/>
-        </w:rPr>
-      </w:pPr>
-      <w:r>
-        <w:rPr>
-          <w:b/>
-          <w:color w:val="000000" w:themeColor="text1"/>
-        </w:rPr>
-        <w:t xml:space="preserve">Opción </w:t>
-      </w:r>
-      <w:r>
-        <w:rPr>
-          <w:b/>
-          <w:color w:val="000000" w:themeColor="text1"/>
-        </w:rPr>
-        <w:t xml:space="preserve">7 </w:t>
-      </w:r>
-      <w:r>
-        <w:rPr>
-          <w:color w:val="000000" w:themeColor="text1"/>
-        </w:rPr>
-        <w:t>representa una solución por fuera de la experticia de los programadores</w:t>
-      </w:r>
-      <w:r>
-        <w:rPr>
-          <w:color w:val="000000" w:themeColor="text1"/>
-        </w:rPr>
-        <w:t xml:space="preserve"> (y de los fines del curso) así, aunque sería capaz de cumplir todos los requerimientos debe ser eliminada</w:t>
-      </w:r>
-      <w:r>
-        <w:rPr>
-          <w:b/>
-          <w:color w:val="000000" w:themeColor="text1"/>
-        </w:rPr>
-        <w:t>.</w:t>
-      </w:r>
-    </w:p>
-    <w:p>
-      <w:pPr>
-        <w:jc w:val="both"/>
-        <w:rPr>
-          <w:color w:val="000000" w:themeColor="text1"/>
-        </w:rPr>
-      </w:pPr>
-      <w:r>
-        <w:rPr>
-          <w:color w:val="000000" w:themeColor="text1"/>
-        </w:rPr>
-        <w:t>-Codificar los métodos de Newton, Muller o Bairstows, este ejercicio resulta más conveniente dado que estos procedimientos están dados en sí mismos   como algoritmos iterativos en los que se busca a partir de un proceso matemático tratar de aproximar los valores de las raíces.</w:t>
-      </w:r>
-      <w:r>
-        <w:rPr>
-          <w:color w:val="000000" w:themeColor="text1"/>
-        </w:rPr>
-        <w:t xml:space="preserve"> </w:t>
-      </w:r>
     </w:p>
     <w:p>
       <w:pPr>
@@ -3095,100 +3343,76 @@
         <w:rPr>
           <w:color w:val="000000" w:themeColor="text1"/>
         </w:rPr>
+        <w:t>[2]- Menor que cuadrática</w:t>
+      </w:r>
+    </w:p>
+    <w:p>
+      <w:pPr>
+        <w:rPr>
+          <w:color w:val="000000" w:themeColor="text1"/>
+        </w:rPr>
+      </w:pPr>
+      <w:r>
+        <w:rPr>
+          <w:color w:val="000000" w:themeColor="text1"/>
+        </w:rPr>
+        <w:t>[1]- Mayor o igual a cuadrática</w:t>
+      </w:r>
+    </w:p>
+    <w:p>
+      <w:pPr>
+        <w:rPr>
+          <w:color w:val="000000" w:themeColor="text1"/>
+        </w:rPr>
+      </w:pPr>
+      <w:r>
+        <w:rPr>
+          <w:color w:val="000000" w:themeColor="text1"/>
+        </w:rPr>
+        <w:t xml:space="preserve">Criterio 3 – </w:t>
+      </w:r>
+      <w:r>
+        <w:rPr>
+          <w:color w:val="000000" w:themeColor="text1"/>
+        </w:rPr>
+        <w:t>Precisión</w:t>
+      </w:r>
+      <w:r>
+        <w:rPr>
+          <w:color w:val="000000" w:themeColor="text1"/>
+        </w:rPr>
+        <w:t>:</w:t>
+      </w:r>
+    </w:p>
+    <w:p>
+      <w:pPr>
+        <w:rPr>
+          <w:color w:val="000000" w:themeColor="text1"/>
+        </w:rPr>
+      </w:pPr>
+      <w:r>
+        <w:rPr>
+          <w:color w:val="000000" w:themeColor="text1"/>
+        </w:rPr>
+        <w:t>[1]-Inexacta</w:t>
+      </w:r>
+    </w:p>
+    <w:p>
+      <w:pPr>
+        <w:rPr>
+          <w:color w:val="000000" w:themeColor="text1"/>
+        </w:rPr>
+      </w:pPr>
+      <w:r>
+        <w:rPr>
+          <w:color w:val="000000" w:themeColor="text1"/>
+        </w:rPr>
         <w:t>[</w:t>
       </w:r>
       <w:r>
         <w:rPr>
           <w:color w:val="000000" w:themeColor="text1"/>
         </w:rPr>
-        <w:t>2</w:t>
-      </w:r>
-      <w:r>
-        <w:rPr>
-          <w:color w:val="000000" w:themeColor="text1"/>
-        </w:rPr>
-        <w:t>]- Menor que cuadrática</w:t>
-      </w:r>
-    </w:p>
-    <w:p>
-      <w:pPr>
-        <w:rPr>
-          <w:color w:val="000000" w:themeColor="text1"/>
-        </w:rPr>
-      </w:pPr>
-      <w:r>
-        <w:rPr>
-          <w:color w:val="000000" w:themeColor="text1"/>
-        </w:rPr>
-        <w:t>[</w:t>
-      </w:r>
-      <w:r>
-        <w:rPr>
-          <w:color w:val="000000" w:themeColor="text1"/>
-        </w:rPr>
-        <w:t>1</w:t>
-      </w:r>
-      <w:r>
-        <w:rPr>
-          <w:color w:val="000000" w:themeColor="text1"/>
-        </w:rPr>
-        <w:t>]- Mayor o igual a cuadrática</w:t>
-      </w:r>
-    </w:p>
-    <w:p>
-      <w:pPr>
-        <w:rPr>
-          <w:color w:val="000000" w:themeColor="text1"/>
-        </w:rPr>
-      </w:pPr>
-      <w:r>
-        <w:rPr>
-          <w:color w:val="000000" w:themeColor="text1"/>
-        </w:rPr>
-        <w:t xml:space="preserve">Criterio 3 – </w:t>
-      </w:r>
-      <w:r>
-        <w:rPr>
-          <w:color w:val="000000" w:themeColor="text1"/>
-        </w:rPr>
-        <w:t>Precisión</w:t>
-      </w:r>
-      <w:r>
-        <w:rPr>
-          <w:color w:val="000000" w:themeColor="text1"/>
-        </w:rPr>
-        <w:t>:</w:t>
-      </w:r>
-    </w:p>
-    <w:p>
-      <w:pPr>
-        <w:rPr>
-          <w:color w:val="000000" w:themeColor="text1"/>
-        </w:rPr>
-      </w:pPr>
-      <w:r>
-        <w:rPr>
-          <w:color w:val="000000" w:themeColor="text1"/>
-        </w:rPr>
-        <w:t>[1]-Inexacta</w:t>
-      </w:r>
-    </w:p>
-    <w:p>
-      <w:pPr>
-        <w:rPr>
-          <w:color w:val="000000" w:themeColor="text1"/>
-        </w:rPr>
-      </w:pPr>
-      <w:r>
-        <w:rPr>
-          <w:color w:val="000000" w:themeColor="text1"/>
-        </w:rPr>
-        <w:t>[</w:t>
-      </w:r>
-      <w:r>
-        <w:rPr>
-          <w:color w:val="000000" w:themeColor="text1"/>
-        </w:rPr>
         <w:t>3</w:t>
       </w:r>
       <w:r>
@@ -3260,6 +3484,7 @@
         <w:rPr>
           <w:color w:val="000000" w:themeColor="text1"/>
         </w:rPr>
+        <w:lastRenderedPageBreak/>
         <w:t>Criterio 5 – Facilidad de evaluación:</w:t>
       </w:r>
     </w:p>
@@ -4023,12 +4248,775 @@
     </w:p>
     <w:p>
       <w:r>
+        <w:t>Diseño de casos de prueba:</w:t>
+      </w:r>
+    </w:p>
+    <w:tbl>
+      <w:tblPr>
+        <w:tblStyle w:val="Tablaconcuadrcula"/>
+        <w:tblW w:w="9064" w:type="dxa"/>
+        <w:tblLook w:val="04A0" w:firstRow="1" w:lastRow="0" w:firstColumn="1" w:lastColumn="0" w:noHBand="0" w:noVBand="1"/>
+      </w:tblPr>
+      <w:tblGrid>
+        <w:gridCol w:w="1210"/>
+        <w:gridCol w:w="1479"/>
+        <w:gridCol w:w="2050"/>
+        <w:gridCol w:w="1352"/>
+        <w:gridCol w:w="2973"/>
+      </w:tblGrid>
+      <w:tr>
+        <w:tc>
+          <w:tcPr>
+            <w:tcW w:w="1210" w:type="dxa"/>
+          </w:tcPr>
+          <w:p>
+            <w:r>
+              <w:t xml:space="preserve">Clase </w:t>
+            </w:r>
+          </w:p>
+        </w:tc>
+        <w:tc>
+          <w:tcPr>
+            <w:tcW w:w="1479" w:type="dxa"/>
+          </w:tcPr>
+          <w:p>
+            <w:r>
+              <w:t>Método</w:t>
+            </w:r>
+          </w:p>
+        </w:tc>
+        <w:tc>
+          <w:tcPr>
+            <w:tcW w:w="2050" w:type="dxa"/>
+          </w:tcPr>
+          <w:p>
+            <w:r>
+              <w:t>Escenario</w:t>
+            </w:r>
+          </w:p>
+        </w:tc>
+        <w:tc>
+          <w:tcPr>
+            <w:tcW w:w="1352" w:type="dxa"/>
+          </w:tcPr>
+          <w:p>
+            <w:r>
+              <w:t>Valores de entrada</w:t>
+            </w:r>
+          </w:p>
+        </w:tc>
+        <w:tc>
+          <w:tcPr>
+            <w:tcW w:w="2973" w:type="dxa"/>
+          </w:tcPr>
+          <w:p>
+            <w:r>
+              <w:t>Resultado</w:t>
+            </w:r>
+          </w:p>
+        </w:tc>
+      </w:tr>
+      <w:tr>
+        <w:tc>
+          <w:tcPr>
+            <w:tcW w:w="1210" w:type="dxa"/>
+          </w:tcPr>
+          <w:p>
+            <w:proofErr w:type="spellStart"/>
+            <w:r>
+              <w:t>Polynomial</w:t>
+            </w:r>
+            <w:proofErr w:type="spellEnd"/>
+          </w:p>
+        </w:tc>
+        <w:tc>
+          <w:tcPr>
+            <w:tcW w:w="1479" w:type="dxa"/>
+          </w:tcPr>
+          <w:p>
+            <w:proofErr w:type="spellStart"/>
+            <w:r>
+              <w:t>solveBairstow</w:t>
+            </w:r>
+            <w:proofErr w:type="spellEnd"/>
+          </w:p>
+        </w:tc>
+        <w:tc>
+          <w:tcPr>
+            <w:tcW w:w="2050" w:type="dxa"/>
+          </w:tcPr>
+          <w:p>
+            <w:r>
+              <w:t xml:space="preserve">Crear un polinomio cuyos coeficientes sean: </w:t>
+            </w:r>
+          </w:p>
+          <w:p>
+            <w:r>
+              <w:t>2,-2,2,-2,2,-2</w:t>
+            </w:r>
+          </w:p>
+          <w:p>
+            <w:r>
+              <w:t>Donde se el grado del mayor exponente empieza en la izquierda.</w:t>
+            </w:r>
+          </w:p>
+        </w:tc>
+        <w:tc>
+          <w:tcPr>
+            <w:tcW w:w="1352" w:type="dxa"/>
+          </w:tcPr>
+          <w:p>
+            <w:r>
+              <w:t>Ninguno.</w:t>
+            </w:r>
+          </w:p>
+        </w:tc>
+        <w:tc>
+          <w:tcPr>
+            <w:tcW w:w="2973" w:type="dxa"/>
+          </w:tcPr>
+          <w:p>
+            <w:r>
+              <w:t>* El</w:t>
+            </w:r>
+            <w:r>
+              <w:t xml:space="preserve"> conjugado</w:t>
+            </w:r>
+            <w:r>
+              <w:t xml:space="preserve"> </w:t>
+            </w:r>
+          </w:p>
+          <w:p>
+            <w:r>
+              <w:t>0.5 + 0.866</w:t>
+            </w:r>
+            <w:r>
+              <w:t xml:space="preserve">i </w:t>
+            </w:r>
+          </w:p>
+          <w:p>
+            <w:r>
+              <w:t xml:space="preserve">* </w:t>
+            </w:r>
+            <w:r>
+              <w:t>El conjugado</w:t>
+            </w:r>
+            <w:r>
+              <w:t xml:space="preserve"> </w:t>
+            </w:r>
+          </w:p>
+          <w:p>
+            <w:r>
+              <w:t>-0.5 + 0.866</w:t>
+            </w:r>
+            <w:r>
+              <w:t>i</w:t>
+            </w:r>
+          </w:p>
+          <w:p>
+            <w:r>
+              <w:t xml:space="preserve">* El </w:t>
+            </w:r>
+            <w:r>
+              <w:t>entero</w:t>
+            </w:r>
+            <w:r>
+              <w:t xml:space="preserve"> 1</w:t>
+            </w:r>
+          </w:p>
+        </w:tc>
+      </w:tr>
+      <w:tr>
+        <w:tc>
+          <w:tcPr>
+            <w:tcW w:w="1210" w:type="dxa"/>
+          </w:tcPr>
+          <w:p>
+            <w:proofErr w:type="spellStart"/>
+            <w:r>
+              <w:t>Polynomial</w:t>
+            </w:r>
+            <w:proofErr w:type="spellEnd"/>
+          </w:p>
+        </w:tc>
+        <w:tc>
+          <w:tcPr>
+            <w:tcW w:w="1479" w:type="dxa"/>
+          </w:tcPr>
+          <w:p>
+            <w:proofErr w:type="spellStart"/>
+            <w:r>
+              <w:t>solveBairstow</w:t>
+            </w:r>
+            <w:proofErr w:type="spellEnd"/>
+          </w:p>
+        </w:tc>
+        <w:tc>
+          <w:tcPr>
+            <w:tcW w:w="2050" w:type="dxa"/>
+          </w:tcPr>
+          <w:p>
+            <w:r>
+              <w:t xml:space="preserve">Crear un polinomio cuyos coeficientes sean: </w:t>
+            </w:r>
+          </w:p>
+          <w:p>
+            <w:r>
+              <w:t>0,2,0,7,0</w:t>
+            </w:r>
+          </w:p>
+          <w:p>
+            <w:r>
+              <w:t>Donde se el grado del mayor exponente empieza en la izquierda.</w:t>
+            </w:r>
+          </w:p>
+        </w:tc>
+        <w:tc>
+          <w:tcPr>
+            <w:tcW w:w="1352" w:type="dxa"/>
+          </w:tcPr>
+          <w:p>
+            <w:r>
+              <w:t>Ninguno.</w:t>
+            </w:r>
+          </w:p>
+        </w:tc>
+        <w:tc>
+          <w:tcPr>
+            <w:tcW w:w="2973" w:type="dxa"/>
+          </w:tcPr>
+          <w:p>
+            <w:r>
+              <w:t>Lanza</w:t>
+            </w:r>
+            <w:r>
+              <w:t xml:space="preserve"> la</w:t>
+            </w:r>
+            <w:r>
+              <w:t xml:space="preserve"> excepción </w:t>
+            </w:r>
+            <w:r>
+              <w:t>InvalidFormatException.java</w:t>
+            </w:r>
+          </w:p>
+        </w:tc>
+      </w:tr>
+      <w:tr>
+        <w:tc>
+          <w:tcPr>
+            <w:tcW w:w="1210" w:type="dxa"/>
+          </w:tcPr>
+          <w:p>
+            <w:proofErr w:type="spellStart"/>
+            <w:r>
+              <w:t>Polynomial</w:t>
+            </w:r>
+            <w:proofErr w:type="spellEnd"/>
+          </w:p>
+        </w:tc>
+        <w:tc>
+          <w:tcPr>
+            <w:tcW w:w="1479" w:type="dxa"/>
+          </w:tcPr>
+          <w:p>
+            <w:proofErr w:type="spellStart"/>
+            <w:r>
+              <w:t>solveBairstow</w:t>
+            </w:r>
+            <w:proofErr w:type="spellEnd"/>
+          </w:p>
+        </w:tc>
+        <w:tc>
+          <w:tcPr>
+            <w:tcW w:w="2050" w:type="dxa"/>
+          </w:tcPr>
+          <w:p>
+            <w:r>
+              <w:t xml:space="preserve">Crear un polinomio cuyos coeficientes sean: </w:t>
+            </w:r>
+          </w:p>
+          <w:p>
+            <w:r>
+              <w:t>0.5</w:t>
+            </w:r>
+            <w:r>
+              <w:t>,-</w:t>
+            </w:r>
+            <w:r>
+              <w:t>5</w:t>
+            </w:r>
+            <w:r>
+              <w:t>,</w:t>
+            </w:r>
+            <w:r>
+              <w:t>0.2</w:t>
+            </w:r>
+            <w:r>
+              <w:t>,-2</w:t>
+            </w:r>
+          </w:p>
+          <w:p>
+            <w:r>
+              <w:t>Donde se el grado del mayor exponente empieza en la izquierda.</w:t>
+            </w:r>
+          </w:p>
+        </w:tc>
+        <w:tc>
+          <w:tcPr>
+            <w:tcW w:w="1352" w:type="dxa"/>
+          </w:tcPr>
+          <w:p>
+            <w:r>
+              <w:t>Ninguno.</w:t>
+            </w:r>
+          </w:p>
+        </w:tc>
+        <w:tc>
+          <w:tcPr>
+            <w:tcW w:w="2973" w:type="dxa"/>
+          </w:tcPr>
+          <w:p>
+            <w:r>
+              <w:t>*El entero 10</w:t>
+            </w:r>
+          </w:p>
+          <w:p>
+            <w:r>
+              <w:t>*El conjugado</w:t>
+            </w:r>
+          </w:p>
+          <w:p>
+            <w:r>
+              <w:t>1.658*10^-18 + 0.632i</w:t>
+            </w:r>
+          </w:p>
+        </w:tc>
+      </w:tr>
+      <w:tr>
+        <w:tc>
+          <w:tcPr>
+            <w:tcW w:w="1210" w:type="dxa"/>
+          </w:tcPr>
+          <w:p>
+            <w:proofErr w:type="spellStart"/>
+            <w:r>
+              <w:lastRenderedPageBreak/>
+              <w:t>Polynomial</w:t>
+            </w:r>
+            <w:proofErr w:type="spellEnd"/>
+          </w:p>
+        </w:tc>
+        <w:tc>
+          <w:tcPr>
+            <w:tcW w:w="1479" w:type="dxa"/>
+          </w:tcPr>
+          <w:p>
+            <w:proofErr w:type="spellStart"/>
+            <w:r>
+              <w:t>solveBairstow</w:t>
+            </w:r>
+            <w:proofErr w:type="spellEnd"/>
+          </w:p>
+        </w:tc>
+        <w:tc>
+          <w:tcPr>
+            <w:tcW w:w="2050" w:type="dxa"/>
+          </w:tcPr>
+          <w:p>
+            <w:r>
+              <w:t xml:space="preserve">Crear un polinomio cuyos coeficientes sean: </w:t>
+            </w:r>
+          </w:p>
+          <w:p>
+            <w:r>
+              <w:t>4</w:t>
+            </w:r>
+            <w:r>
+              <w:t>,</w:t>
+            </w:r>
+            <w:r>
+              <w:t>””</w:t>
+            </w:r>
+            <w:r>
+              <w:t>,</w:t>
+            </w:r>
+            <w:r>
+              <w:t>3</w:t>
+            </w:r>
+          </w:p>
+          <w:p>
+            <w:r>
+              <w:t>Donde se el grado del mayor exponente empieza en la izquierda.</w:t>
+            </w:r>
+          </w:p>
+        </w:tc>
+        <w:tc>
+          <w:tcPr>
+            <w:tcW w:w="1352" w:type="dxa"/>
+          </w:tcPr>
+          <w:p>
+            <w:r>
+              <w:t>Ninguno.</w:t>
+            </w:r>
+          </w:p>
+        </w:tc>
+        <w:tc>
+          <w:tcPr>
+            <w:tcW w:w="2973" w:type="dxa"/>
+          </w:tcPr>
+          <w:p>
+            <w:r>
+              <w:t>Lanza la excepción InvalidFormatException.java</w:t>
+            </w:r>
+          </w:p>
+        </w:tc>
+      </w:tr>
+      <w:tr>
+        <w:tc>
+          <w:tcPr>
+            <w:tcW w:w="1210" w:type="dxa"/>
+          </w:tcPr>
+          <w:p>
+            <w:proofErr w:type="spellStart"/>
+            <w:r>
+              <w:t>Polynomial</w:t>
+            </w:r>
+            <w:proofErr w:type="spellEnd"/>
+          </w:p>
+        </w:tc>
+        <w:tc>
+          <w:tcPr>
+            <w:tcW w:w="1479" w:type="dxa"/>
+          </w:tcPr>
+          <w:p>
+            <w:proofErr w:type="spellStart"/>
+            <w:r>
+              <w:t>findRoots</w:t>
+            </w:r>
+            <w:proofErr w:type="spellEnd"/>
+          </w:p>
+        </w:tc>
+        <w:tc>
+          <w:tcPr>
+            <w:tcW w:w="2050" w:type="dxa"/>
+          </w:tcPr>
+          <w:p>
+            <w:r>
+              <w:t xml:space="preserve">Crear un polinomio cuyos coeficientes sean: </w:t>
+            </w:r>
+          </w:p>
+          <w:p>
+            <w:r>
+              <w:t>2,-2,2,-2,</w:t>
+            </w:r>
+            <w:r>
+              <w:t>0</w:t>
+            </w:r>
+            <w:r>
+              <w:t>,</w:t>
+            </w:r>
+            <w:r>
+              <w:t>0</w:t>
+            </w:r>
+          </w:p>
+          <w:p>
+            <w:r>
+              <w:t>Donde se el grado del mayor exponente empieza en la izquierda.</w:t>
+            </w:r>
+          </w:p>
+        </w:tc>
+        <w:tc>
+          <w:tcPr>
+            <w:tcW w:w="1352" w:type="dxa"/>
+          </w:tcPr>
+          <w:p>
+            <w:r>
+              <w:t>Ninguno.</w:t>
+            </w:r>
+          </w:p>
+        </w:tc>
+        <w:tc>
+          <w:tcPr>
+            <w:tcW w:w="2973" w:type="dxa"/>
+          </w:tcPr>
+          <w:p>
+            <w:r>
+              <w:t xml:space="preserve">*El </w:t>
+            </w:r>
+            <w:r>
+              <w:t>entero con multiplicidad 2:</w:t>
+            </w:r>
+            <w:r>
+              <w:t xml:space="preserve"> </w:t>
+            </w:r>
+          </w:p>
+          <w:p>
+            <w:r>
+              <w:t xml:space="preserve"> 0</w:t>
+            </w:r>
+          </w:p>
+          <w:p>
+            <w:r>
+              <w:t>* El conjugado</w:t>
+            </w:r>
+            <w:r>
+              <w:t xml:space="preserve"> </w:t>
+            </w:r>
+          </w:p>
+          <w:p>
+            <w:r>
+              <w:t>4.73*10^-16</w:t>
+            </w:r>
+            <w:r>
+              <w:t xml:space="preserve"> +</w:t>
+            </w:r>
+            <w:r>
+              <w:t xml:space="preserve"> 1</w:t>
+            </w:r>
+            <w:r>
+              <w:t>i</w:t>
+            </w:r>
+          </w:p>
+          <w:p>
+            <w:r>
+              <w:t>* El entero 1</w:t>
+            </w:r>
+          </w:p>
+        </w:tc>
+      </w:tr>
+      <w:tr>
+        <w:tc>
+          <w:tcPr>
+            <w:tcW w:w="1210" w:type="dxa"/>
+          </w:tcPr>
+          <w:p>
+            <w:proofErr w:type="spellStart"/>
+            <w:r>
+              <w:t>Polynomial</w:t>
+            </w:r>
+            <w:proofErr w:type="spellEnd"/>
+          </w:p>
+        </w:tc>
+        <w:tc>
+          <w:tcPr>
+            <w:tcW w:w="1479" w:type="dxa"/>
+          </w:tcPr>
+          <w:p>
+            <w:proofErr w:type="spellStart"/>
+            <w:r>
+              <w:t>findRoots</w:t>
+            </w:r>
+            <w:proofErr w:type="spellEnd"/>
+          </w:p>
+        </w:tc>
+        <w:tc>
+          <w:tcPr>
+            <w:tcW w:w="2050" w:type="dxa"/>
+          </w:tcPr>
+          <w:p>
+            <w:r>
+              <w:t xml:space="preserve">Crear un polinomio cuyos coeficientes sean: </w:t>
+            </w:r>
+          </w:p>
+          <w:p>
+            <w:r>
+              <w:t>0,2,0,7,0</w:t>
+            </w:r>
+          </w:p>
+          <w:p>
+            <w:r>
+              <w:t>Donde se el grado del mayor exponente empieza en la izquierda.</w:t>
+            </w:r>
+          </w:p>
+        </w:tc>
+        <w:tc>
+          <w:tcPr>
+            <w:tcW w:w="1352" w:type="dxa"/>
+          </w:tcPr>
+          <w:p>
+            <w:r>
+              <w:t>Ninguno.</w:t>
+            </w:r>
+          </w:p>
+        </w:tc>
+        <w:tc>
+          <w:tcPr>
+            <w:tcW w:w="2973" w:type="dxa"/>
+          </w:tcPr>
+          <w:p>
+            <w:r>
+              <w:t>Lanza la excepción InvalidFormatException.java</w:t>
+            </w:r>
+          </w:p>
+        </w:tc>
+      </w:tr>
+      <w:tr>
+        <w:tc>
+          <w:tcPr>
+            <w:tcW w:w="1210" w:type="dxa"/>
+          </w:tcPr>
+          <w:p>
+            <w:proofErr w:type="spellStart"/>
+            <w:r>
+              <w:t>Polynomial</w:t>
+            </w:r>
+            <w:proofErr w:type="spellEnd"/>
+          </w:p>
+        </w:tc>
+        <w:tc>
+          <w:tcPr>
+            <w:tcW w:w="1479" w:type="dxa"/>
+          </w:tcPr>
+          <w:p>
+            <w:proofErr w:type="spellStart"/>
+            <w:r>
+              <w:t>findRoots</w:t>
+            </w:r>
+            <w:proofErr w:type="spellEnd"/>
+          </w:p>
+        </w:tc>
+        <w:tc>
+          <w:tcPr>
+            <w:tcW w:w="2050" w:type="dxa"/>
+          </w:tcPr>
+          <w:p>
+            <w:r>
+              <w:t>Crear un polinomio cuyos coeficientes sean:</w:t>
+            </w:r>
+          </w:p>
+          <w:p>
+            <w:r>
+              <w:t>1,-1.5,-5.5,3,0</w:t>
+            </w:r>
+            <w:r>
+              <w:t xml:space="preserve"> </w:t>
+            </w:r>
+          </w:p>
+          <w:p>
+            <w:r>
+              <w:t>Donde se el grado del mayor exponente empieza en la izquierda.</w:t>
+            </w:r>
+          </w:p>
+        </w:tc>
+        <w:tc>
+          <w:tcPr>
+            <w:tcW w:w="1352" w:type="dxa"/>
+          </w:tcPr>
+          <w:p>
+            <w:r>
+              <w:t>Ninguno.</w:t>
+            </w:r>
+          </w:p>
+        </w:tc>
+        <w:tc>
+          <w:tcPr>
+            <w:tcW w:w="2973" w:type="dxa"/>
+          </w:tcPr>
+          <w:p>
+            <w:r>
+              <w:t>*</w:t>
+            </w:r>
+            <w:r>
+              <w:t xml:space="preserve">Los Enteros: </w:t>
+            </w:r>
+          </w:p>
+          <w:p>
+            <w:r>
+              <w:t>3</w:t>
+            </w:r>
+          </w:p>
+          <w:p>
+            <w:r>
+              <w:t>-2</w:t>
+            </w:r>
+          </w:p>
+          <w:p>
+            <w:r>
+              <w:t>0.5</w:t>
+            </w:r>
+          </w:p>
+          <w:p>
+            <w:r>
+              <w:t>0</w:t>
+            </w:r>
+            <w:bookmarkStart w:id="0" w:name="_GoBack"/>
+            <w:bookmarkEnd w:id="0"/>
+          </w:p>
+        </w:tc>
+      </w:tr>
+      <w:tr>
+        <w:tc>
+          <w:tcPr>
+            <w:tcW w:w="1210" w:type="dxa"/>
+          </w:tcPr>
+          <w:p>
+            <w:proofErr w:type="spellStart"/>
+            <w:r>
+              <w:t>Polynomial</w:t>
+            </w:r>
+            <w:proofErr w:type="spellEnd"/>
+          </w:p>
+        </w:tc>
+        <w:tc>
+          <w:tcPr>
+            <w:tcW w:w="1479" w:type="dxa"/>
+          </w:tcPr>
+          <w:p>
+            <w:proofErr w:type="spellStart"/>
+            <w:r>
+              <w:t>findRoots</w:t>
+            </w:r>
+            <w:proofErr w:type="spellEnd"/>
+          </w:p>
+        </w:tc>
+        <w:tc>
+          <w:tcPr>
+            <w:tcW w:w="2050" w:type="dxa"/>
+          </w:tcPr>
+          <w:p>
+            <w:r>
+              <w:t xml:space="preserve">Crear un polinomio cuyos coeficientes sean: </w:t>
+            </w:r>
+          </w:p>
+          <w:p>
+            <w:r>
+              <w:t>4,””,3</w:t>
+            </w:r>
+          </w:p>
+          <w:p>
+            <w:r>
+              <w:t>Donde se el grado del mayor exponente empieza en la izquierda.</w:t>
+            </w:r>
+          </w:p>
+        </w:tc>
+        <w:tc>
+          <w:tcPr>
+            <w:tcW w:w="1352" w:type="dxa"/>
+          </w:tcPr>
+          <w:p>
+            <w:r>
+              <w:t>Ninguno.</w:t>
+            </w:r>
+          </w:p>
+        </w:tc>
+        <w:tc>
+          <w:tcPr>
+            <w:tcW w:w="2973" w:type="dxa"/>
+          </w:tcPr>
+          <w:p>
+            <w:r>
+              <w:t>Lanza la excepción InvalidFormatException.java</w:t>
+            </w:r>
+          </w:p>
+        </w:tc>
+      </w:tr>
+    </w:tbl>
+    <w:p>
+      <w:r>
         <w:br w:type="page"/>
       </w:r>
     </w:p>
     <w:p>
-      <w:bookmarkStart w:id="0" w:name="_GoBack"/>
-      <w:bookmarkEnd w:id="0"/>
       <w:r>
         <w:lastRenderedPageBreak/>
         <w:t>Bibliografía:</w:t>
@@ -4595,6 +5583,7 @@
   <w:style w:type="character" w:default="1" w:styleId="Fuentedeprrafopredeter">
     <w:name w:val="Default Paragraph Font"/>
     <w:uiPriority w:val="1"/>
+    <w:semiHidden/>
     <w:unhideWhenUsed/>
   </w:style>
   <w:style w:type="table" w:default="1" w:styleId="Tablanormal">

</xml_diff>